<commit_message>
revise Instrumentation Test Scenario
</commit_message>
<xml_diff>
--- a/Skenario Instrumentation Test Submission 2.docx
+++ b/Skenario Instrumentation Test Submission 2.docx
@@ -82,7 +82,16 @@
           <w:rFonts w:hint="default"/>
           <w:lang w:val="en-US"/>
         </w:rPr>
-        <w:t>Menampilkan data Movie dan TV Show</w:t>
+        <w:t xml:space="preserve">Method </w:t>
+      </w:r>
+      <w:r>
+        <w:rPr>
+          <w:rFonts w:hint="default"/>
+          <w:i/>
+          <w:iCs/>
+          <w:lang w:val="en-US"/>
+        </w:rPr>
+        <w:t>loadMovies</w:t>
       </w:r>
     </w:p>
     <w:p>
@@ -115,6 +124,40 @@
           <w:iCs/>
           <w:lang w:val="en-US"/>
         </w:rPr>
+        <w:t>recyclerview</w:t>
+      </w:r>
+      <w:r>
+        <w:rPr>
+          <w:rFonts w:hint="default"/>
+          <w:i w:val="0"/>
+          <w:iCs w:val="0"/>
+          <w:lang w:val="en-US"/>
+        </w:rPr>
+        <w:t xml:space="preserve"> dengan </w:t>
+      </w:r>
+      <w:r>
+        <w:rPr>
+          <w:rFonts w:hint="default"/>
+          <w:i/>
+          <w:iCs/>
+          <w:lang w:val="en-US"/>
+        </w:rPr>
+        <w:t>id</w:t>
+      </w:r>
+      <w:r>
+        <w:rPr>
+          <w:rFonts w:hint="default"/>
+          <w:lang w:val="en-US"/>
+        </w:rPr>
+        <w:t xml:space="preserve"> </w:t>
+      </w:r>
+      <w:r>
+        <w:rPr>
+          <w:rFonts w:hint="default"/>
+          <w:i/>
+          <w:iCs/>
+          <w:lang w:val="en-US"/>
+        </w:rPr>
         <w:t xml:space="preserve">movies_recyclerview </w:t>
       </w:r>
       <w:r>
@@ -122,7 +165,153 @@
           <w:rFonts w:hint="default"/>
           <w:lang w:val="en-US"/>
         </w:rPr>
-        <w:t xml:space="preserve">dan </w:t>
+        <w:t>dalam keadaan tampil</w:t>
+      </w:r>
+    </w:p>
+    <w:p>
+      <w:pPr>
+        <w:numPr>
+          <w:ilvl w:val="1"/>
+          <w:numId w:val="2"/>
+        </w:numPr>
+        <w:tabs>
+          <w:tab w:val="clear" w:pos="840"/>
+        </w:tabs>
+        <w:ind w:left="1260" w:leftChars="0" w:hanging="420" w:firstLineChars="0"/>
+        <w:jc w:val="both"/>
+        <w:rPr>
+          <w:rFonts w:hint="default"/>
+          <w:lang w:val="en-US"/>
+        </w:rPr>
+      </w:pPr>
+      <w:r>
+        <w:rPr>
+          <w:rFonts w:hint="default"/>
+          <w:lang w:val="en-US"/>
+        </w:rPr>
+        <w:t xml:space="preserve">Gulir </w:t>
+      </w:r>
+      <w:r>
+        <w:rPr>
+          <w:rFonts w:hint="default"/>
+          <w:i/>
+          <w:iCs/>
+          <w:lang w:val="en-US"/>
+        </w:rPr>
+        <w:t xml:space="preserve">movies_recyclerview </w:t>
+      </w:r>
+      <w:r>
+        <w:rPr>
+          <w:rFonts w:hint="default"/>
+          <w:i w:val="0"/>
+          <w:iCs w:val="0"/>
+          <w:lang w:val="en-US"/>
+        </w:rPr>
+        <w:t>ke posisi data terakhir</w:t>
+      </w:r>
+    </w:p>
+    <w:p>
+      <w:pPr>
+        <w:numPr>
+          <w:numId w:val="0"/>
+        </w:numPr>
+        <w:ind w:left="840" w:leftChars="0"/>
+        <w:jc w:val="both"/>
+        <w:rPr>
+          <w:rFonts w:hint="default"/>
+          <w:lang w:val="en-US"/>
+        </w:rPr>
+      </w:pPr>
+    </w:p>
+    <w:p>
+      <w:pPr>
+        <w:numPr>
+          <w:ilvl w:val="0"/>
+          <w:numId w:val="2"/>
+        </w:numPr>
+        <w:tabs>
+          <w:tab w:val="clear" w:pos="840"/>
+        </w:tabs>
+        <w:ind w:left="840" w:leftChars="0" w:hanging="420" w:firstLineChars="0"/>
+        <w:jc w:val="both"/>
+        <w:rPr>
+          <w:rFonts w:hint="default"/>
+          <w:lang w:val="en-US"/>
+        </w:rPr>
+      </w:pPr>
+      <w:r>
+        <w:rPr>
+          <w:rFonts w:hint="default"/>
+          <w:lang w:val="en-US"/>
+        </w:rPr>
+        <w:t xml:space="preserve">Method </w:t>
+      </w:r>
+      <w:r>
+        <w:rPr>
+          <w:rFonts w:hint="default"/>
+          <w:i/>
+          <w:iCs/>
+          <w:lang w:val="en-US"/>
+        </w:rPr>
+        <w:t>loadTvShows</w:t>
+      </w:r>
+    </w:p>
+    <w:p>
+      <w:pPr>
+        <w:numPr>
+          <w:ilvl w:val="1"/>
+          <w:numId w:val="2"/>
+        </w:numPr>
+        <w:tabs>
+          <w:tab w:val="clear" w:pos="840"/>
+        </w:tabs>
+        <w:ind w:left="1260" w:leftChars="0" w:hanging="420" w:firstLineChars="0"/>
+        <w:jc w:val="both"/>
+        <w:rPr>
+          <w:rFonts w:hint="default"/>
+          <w:lang w:val="en-US"/>
+        </w:rPr>
+      </w:pPr>
+      <w:r>
+        <w:rPr>
+          <w:rFonts w:hint="default"/>
+          <w:lang w:val="en-US"/>
+        </w:rPr>
+        <w:t xml:space="preserve">Memastikan  </w:t>
+      </w:r>
+      <w:r>
+        <w:rPr>
+          <w:rFonts w:hint="default"/>
+          <w:i/>
+          <w:iCs/>
+          <w:lang w:val="en-US"/>
+        </w:rPr>
+        <w:t>recyclerview</w:t>
+      </w:r>
+      <w:r>
+        <w:rPr>
+          <w:rFonts w:hint="default"/>
+          <w:i w:val="0"/>
+          <w:iCs w:val="0"/>
+          <w:lang w:val="en-US"/>
+        </w:rPr>
+        <w:t xml:space="preserve"> dengan </w:t>
+      </w:r>
+      <w:r>
+        <w:rPr>
+          <w:rFonts w:hint="default"/>
+          <w:i/>
+          <w:iCs/>
+          <w:lang w:val="en-US"/>
+        </w:rPr>
+        <w:t>id</w:t>
+      </w:r>
+      <w:r>
+        <w:rPr>
+          <w:rFonts w:hint="default"/>
+          <w:lang w:val="en-US"/>
+        </w:rPr>
+        <w:t xml:space="preserve"> </w:t>
       </w:r>
       <w:r>
         <w:rPr>
@@ -163,22 +352,6 @@
           <w:lang w:val="en-US"/>
         </w:rPr>
         <w:t xml:space="preserve">Gulir </w:t>
-      </w:r>
-      <w:r>
-        <w:rPr>
-          <w:rFonts w:hint="default"/>
-          <w:i/>
-          <w:iCs/>
-          <w:lang w:val="en-US"/>
-        </w:rPr>
-        <w:t xml:space="preserve">movies_recyclerview </w:t>
-      </w:r>
-      <w:r>
-        <w:rPr>
-          <w:rFonts w:hint="default"/>
-          <w:lang w:val="en-US"/>
-        </w:rPr>
-        <w:t xml:space="preserve">dan </w:t>
       </w:r>
       <w:r>
         <w:rPr>
@@ -234,10 +407,199 @@
           <w:rFonts w:hint="default"/>
           <w:lang w:val="en-US"/>
         </w:rPr>
-        <w:t>Menampilkan data detail Movie dan TV Show</w:t>
+        <w:t xml:space="preserve">Method </w:t>
+      </w:r>
+      <w:r>
+        <w:rPr>
+          <w:rFonts w:hint="default"/>
+          <w:i/>
+          <w:iCs/>
+          <w:lang w:val="en-US"/>
+        </w:rPr>
+        <w:t>loadDetailMovie</w:t>
+      </w:r>
+    </w:p>
+    <w:p>
+      <w:pPr>
+        <w:numPr>
+          <w:ilvl w:val="1"/>
+          <w:numId w:val="2"/>
+        </w:numPr>
+        <w:tabs>
+          <w:tab w:val="clear" w:pos="840"/>
+        </w:tabs>
+        <w:ind w:left="1260" w:leftChars="0" w:hanging="420" w:firstLineChars="0"/>
+        <w:jc w:val="left"/>
+        <w:rPr>
+          <w:rFonts w:hint="default"/>
+          <w:lang w:val="en-US"/>
+        </w:rPr>
+      </w:pPr>
+      <w:r>
+        <w:rPr>
+          <w:rFonts w:hint="default"/>
+          <w:lang w:val="en-US"/>
+        </w:rPr>
+        <w:t xml:space="preserve">Memberikan tindakan klik pada data di </w:t>
+      </w:r>
+      <w:r>
+        <w:rPr>
+          <w:rFonts w:hint="default"/>
+          <w:i/>
+          <w:iCs/>
+          <w:lang w:val="en-US"/>
+        </w:rPr>
+        <w:t xml:space="preserve">movies_recyclerview </w:t>
+      </w:r>
+      <w:r>
+        <w:rPr>
+          <w:rFonts w:hint="default"/>
+          <w:i w:val="0"/>
+          <w:iCs w:val="0"/>
+          <w:lang w:val="en-US"/>
+        </w:rPr>
+        <w:t>pada posisi data pertama</w:t>
+      </w:r>
+    </w:p>
+    <w:p>
+      <w:pPr>
+        <w:numPr>
+          <w:ilvl w:val="1"/>
+          <w:numId w:val="2"/>
+        </w:numPr>
+        <w:tabs>
+          <w:tab w:val="clear" w:pos="840"/>
+        </w:tabs>
+        <w:ind w:left="1260" w:leftChars="0" w:hanging="420" w:firstLineChars="0"/>
+        <w:jc w:val="left"/>
+        <w:rPr>
+          <w:rFonts w:hint="default"/>
+          <w:lang w:val="en-US"/>
+        </w:rPr>
+      </w:pPr>
+      <w:r>
+        <w:rPr>
+          <w:rFonts w:hint="default"/>
+          <w:lang w:val="en-US"/>
+        </w:rPr>
+        <w:t xml:space="preserve">Memastikan </w:t>
+      </w:r>
+      <w:r>
+        <w:rPr>
+          <w:rFonts w:hint="default"/>
+          <w:i/>
+          <w:iCs/>
+          <w:lang w:val="en-US"/>
+        </w:rPr>
+        <w:t xml:space="preserve">TextView  </w:t>
+      </w:r>
+      <w:r>
+        <w:rPr>
+          <w:rFonts w:hint="default"/>
+          <w:i w:val="0"/>
+          <w:iCs w:val="0"/>
+          <w:lang w:val="en-US"/>
+        </w:rPr>
+        <w:t xml:space="preserve">dengan </w:t>
+      </w:r>
+      <w:r>
+        <w:rPr>
+          <w:rFonts w:hint="default"/>
+          <w:i/>
+          <w:iCs/>
+          <w:lang w:val="en-US"/>
+        </w:rPr>
+        <w:t xml:space="preserve">id title_detail_activity </w:t>
+      </w:r>
+      <w:r>
+        <w:rPr>
+          <w:rFonts w:hint="default"/>
+          <w:i w:val="0"/>
+          <w:iCs w:val="0"/>
+          <w:lang w:val="en-US"/>
+        </w:rPr>
+        <w:t xml:space="preserve">ditampilkan dan sesuai dengan data movie pada posisi pertama data </w:t>
+      </w:r>
+      <w:r>
+        <w:rPr>
+          <w:rFonts w:hint="default"/>
+          <w:i/>
+          <w:iCs/>
+          <w:lang w:val="en-US"/>
+        </w:rPr>
+        <w:t>movies_recyclerview</w:t>
+      </w:r>
+    </w:p>
+    <w:p>
+      <w:pPr>
+        <w:numPr>
+          <w:ilvl w:val="1"/>
+          <w:numId w:val="2"/>
+        </w:numPr>
+        <w:tabs>
+          <w:tab w:val="clear" w:pos="840"/>
+        </w:tabs>
+        <w:ind w:left="1260" w:leftChars="0" w:hanging="420" w:firstLineChars="0"/>
+        <w:jc w:val="left"/>
+        <w:rPr>
+          <w:rFonts w:hint="default"/>
+          <w:lang w:val="en-US"/>
+        </w:rPr>
+      </w:pPr>
+      <w:r>
+        <w:rPr>
+          <w:rFonts w:hint="default"/>
+          <w:lang w:val="en-US"/>
+        </w:rPr>
+        <w:t xml:space="preserve">Memastikan </w:t>
+      </w:r>
+      <w:r>
+        <w:rPr>
+          <w:rFonts w:hint="default"/>
+          <w:i/>
+          <w:iCs/>
+          <w:lang w:val="en-US"/>
+        </w:rPr>
+        <w:t xml:space="preserve">TextView  </w:t>
+      </w:r>
+      <w:r>
+        <w:rPr>
+          <w:rFonts w:hint="default"/>
+          <w:i w:val="0"/>
+          <w:iCs w:val="0"/>
+          <w:lang w:val="en-US"/>
+        </w:rPr>
+        <w:t xml:space="preserve">dengan </w:t>
+      </w:r>
+      <w:r>
+        <w:rPr>
+          <w:rFonts w:hint="default"/>
+          <w:i/>
+          <w:iCs/>
+          <w:lang w:val="en-US"/>
+        </w:rPr>
+        <w:t xml:space="preserve">id overview_detail_activity </w:t>
       </w:r>
       <w:bookmarkStart w:id="0" w:name="_GoBack"/>
       <w:bookmarkEnd w:id="0"/>
+      <w:r>
+        <w:rPr>
+          <w:rFonts w:hint="default"/>
+          <w:i w:val="0"/>
+          <w:iCs w:val="0"/>
+          <w:lang w:val="en-US"/>
+        </w:rPr>
+        <w:t xml:space="preserve">ditampilkan dan sesuai dengan data movie pada posisi pertama data </w:t>
+      </w:r>
+      <w:r>
+        <w:rPr>
+          <w:rFonts w:hint="default"/>
+          <w:i/>
+          <w:iCs/>
+          <w:lang w:val="en-US"/>
+        </w:rPr>
+        <w:t xml:space="preserve">movies_recyclerview </w:t>
+      </w:r>
     </w:p>
     <w:p>
       <w:pPr>
@@ -260,32 +622,278 @@
           <w:rFonts w:hint="default"/>
           <w:lang w:val="en-US"/>
         </w:rPr>
+        <w:t xml:space="preserve">Memastikan </w:t>
+      </w:r>
+      <w:r>
+        <w:rPr>
+          <w:rFonts w:hint="default"/>
+          <w:i/>
+          <w:iCs/>
+          <w:lang w:val="en-US"/>
+        </w:rPr>
+        <w:t xml:space="preserve">TextView  </w:t>
+      </w:r>
+      <w:r>
+        <w:rPr>
+          <w:rFonts w:hint="default"/>
+          <w:i w:val="0"/>
+          <w:iCs w:val="0"/>
+          <w:lang w:val="en-US"/>
+        </w:rPr>
+        <w:t xml:space="preserve">dengan </w:t>
+      </w:r>
+      <w:r>
+        <w:rPr>
+          <w:rFonts w:hint="default"/>
+          <w:i/>
+          <w:iCs/>
+          <w:lang w:val="en-US"/>
+        </w:rPr>
+        <w:t xml:space="preserve">id release_date_detail_activity </w:t>
+      </w:r>
+      <w:r>
+        <w:rPr>
+          <w:rFonts w:hint="default"/>
+          <w:i w:val="0"/>
+          <w:iCs w:val="0"/>
+          <w:lang w:val="en-US"/>
+        </w:rPr>
+        <w:t xml:space="preserve">ditampilkan dan sesuai dengan data movie pada posisi pertama data </w:t>
+      </w:r>
+      <w:r>
+        <w:rPr>
+          <w:rFonts w:hint="default"/>
+          <w:i/>
+          <w:iCs/>
+          <w:lang w:val="en-US"/>
+        </w:rPr>
+        <w:t xml:space="preserve">movies_recyclerview </w:t>
+      </w:r>
+    </w:p>
+    <w:p>
+      <w:pPr>
+        <w:numPr>
+          <w:ilvl w:val="1"/>
+          <w:numId w:val="2"/>
+        </w:numPr>
+        <w:tabs>
+          <w:tab w:val="clear" w:pos="840"/>
+        </w:tabs>
+        <w:ind w:left="1260" w:leftChars="0" w:hanging="420" w:firstLineChars="0"/>
+        <w:jc w:val="left"/>
+        <w:rPr>
+          <w:rFonts w:hint="default"/>
+          <w:lang w:val="en-US"/>
+        </w:rPr>
+      </w:pPr>
+      <w:r>
+        <w:rPr>
+          <w:rFonts w:hint="default"/>
+          <w:lang w:val="en-US"/>
+        </w:rPr>
+        <w:t xml:space="preserve">Memastikan </w:t>
+      </w:r>
+      <w:r>
+        <w:rPr>
+          <w:rFonts w:hint="default"/>
+          <w:i/>
+          <w:iCs/>
+          <w:lang w:val="en-US"/>
+        </w:rPr>
+        <w:t xml:space="preserve">TextView  </w:t>
+      </w:r>
+      <w:r>
+        <w:rPr>
+          <w:rFonts w:hint="default"/>
+          <w:i w:val="0"/>
+          <w:iCs w:val="0"/>
+          <w:lang w:val="en-US"/>
+        </w:rPr>
+        <w:t xml:space="preserve">dengan </w:t>
+      </w:r>
+      <w:r>
+        <w:rPr>
+          <w:rFonts w:hint="default"/>
+          <w:i/>
+          <w:iCs/>
+          <w:lang w:val="en-US"/>
+        </w:rPr>
+        <w:t xml:space="preserve">id score_detail_activity </w:t>
+      </w:r>
+      <w:r>
+        <w:rPr>
+          <w:rFonts w:hint="default"/>
+          <w:i w:val="0"/>
+          <w:iCs w:val="0"/>
+          <w:lang w:val="en-US"/>
+        </w:rPr>
+        <w:t xml:space="preserve">ditampilkan dan sesuai dengan data movie pada posisi pertama data </w:t>
+      </w:r>
+      <w:r>
+        <w:rPr>
+          <w:rFonts w:hint="default"/>
+          <w:i/>
+          <w:iCs/>
+          <w:lang w:val="en-US"/>
+        </w:rPr>
+        <w:t xml:space="preserve">movies_recyclerview </w:t>
+      </w:r>
+    </w:p>
+    <w:p>
+      <w:pPr>
+        <w:numPr>
+          <w:ilvl w:val="1"/>
+          <w:numId w:val="2"/>
+        </w:numPr>
+        <w:tabs>
+          <w:tab w:val="clear" w:pos="840"/>
+        </w:tabs>
+        <w:ind w:left="1260" w:leftChars="0" w:hanging="420" w:firstLineChars="0"/>
+        <w:jc w:val="left"/>
+        <w:rPr>
+          <w:rFonts w:hint="default"/>
+          <w:lang w:val="en-US"/>
+        </w:rPr>
+      </w:pPr>
+      <w:r>
+        <w:rPr>
+          <w:rFonts w:hint="default"/>
+          <w:lang w:val="en-US"/>
+        </w:rPr>
+        <w:t xml:space="preserve">Memastikan </w:t>
+      </w:r>
+      <w:r>
+        <w:rPr>
+          <w:rFonts w:hint="default"/>
+          <w:i/>
+          <w:iCs/>
+          <w:lang w:val="en-US"/>
+        </w:rPr>
+        <w:t xml:space="preserve">TextView  </w:t>
+      </w:r>
+      <w:r>
+        <w:rPr>
+          <w:rFonts w:hint="default"/>
+          <w:i w:val="0"/>
+          <w:iCs w:val="0"/>
+          <w:lang w:val="en-US"/>
+        </w:rPr>
+        <w:t xml:space="preserve">dengan </w:t>
+      </w:r>
+      <w:r>
+        <w:rPr>
+          <w:rFonts w:hint="default"/>
+          <w:i/>
+          <w:iCs/>
+          <w:lang w:val="en-US"/>
+        </w:rPr>
+        <w:t xml:space="preserve">id poster_detail_activity </w:t>
+      </w:r>
+      <w:r>
+        <w:rPr>
+          <w:rFonts w:hint="default"/>
+          <w:i w:val="0"/>
+          <w:iCs w:val="0"/>
+          <w:lang w:val="en-US"/>
+        </w:rPr>
+        <w:t>ditampilkan</w:t>
+      </w:r>
+    </w:p>
+    <w:p>
+      <w:pPr>
+        <w:numPr>
+          <w:numId w:val="0"/>
+        </w:numPr>
+        <w:ind w:left="840" w:leftChars="0"/>
+        <w:jc w:val="left"/>
+        <w:rPr>
+          <w:rFonts w:hint="default"/>
+          <w:lang w:val="en-US"/>
+        </w:rPr>
+      </w:pPr>
+    </w:p>
+    <w:p>
+      <w:pPr>
+        <w:numPr>
+          <w:ilvl w:val="0"/>
+          <w:numId w:val="2"/>
+        </w:numPr>
+        <w:tabs>
+          <w:tab w:val="clear" w:pos="840"/>
+        </w:tabs>
+        <w:ind w:left="840" w:leftChars="0" w:hanging="420" w:firstLineChars="0"/>
+        <w:jc w:val="both"/>
+        <w:rPr>
+          <w:rFonts w:hint="default"/>
+          <w:lang w:val="en-US"/>
+        </w:rPr>
+      </w:pPr>
+      <w:r>
+        <w:rPr>
+          <w:rFonts w:hint="default"/>
+          <w:lang w:val="en-US"/>
+        </w:rPr>
+        <w:t xml:space="preserve">Method </w:t>
+      </w:r>
+      <w:r>
+        <w:rPr>
+          <w:rFonts w:hint="default"/>
+          <w:i/>
+          <w:iCs/>
+          <w:lang w:val="en-US"/>
+        </w:rPr>
+        <w:t>loadDetailTvShow</w:t>
+      </w:r>
+    </w:p>
+    <w:p>
+      <w:pPr>
+        <w:numPr>
+          <w:ilvl w:val="1"/>
+          <w:numId w:val="2"/>
+        </w:numPr>
+        <w:tabs>
+          <w:tab w:val="clear" w:pos="840"/>
+        </w:tabs>
+        <w:ind w:left="1260" w:leftChars="0" w:hanging="420" w:firstLineChars="0"/>
+        <w:jc w:val="left"/>
+        <w:rPr>
+          <w:rFonts w:hint="default"/>
+          <w:lang w:val="en-US"/>
+        </w:rPr>
+      </w:pPr>
+      <w:r>
+        <w:rPr>
+          <w:rFonts w:hint="default"/>
+          <w:lang w:val="en-US"/>
+        </w:rPr>
         <w:t xml:space="preserve">Memberikan tindakan klik pada data di </w:t>
       </w:r>
       <w:r>
         <w:rPr>
           <w:rFonts w:hint="default"/>
-          <w:i/>
-          <w:iCs/>
-          <w:lang w:val="en-US"/>
-        </w:rPr>
-        <w:t xml:space="preserve">movies_recyclerview </w:t>
-      </w:r>
-      <w:r>
-        <w:rPr>
-          <w:rFonts w:hint="default"/>
-          <w:lang w:val="en-US"/>
-        </w:rPr>
-        <w:t xml:space="preserve">dan </w:t>
-      </w:r>
-      <w:r>
-        <w:rPr>
-          <w:rFonts w:hint="default"/>
-          <w:i/>
-          <w:iCs/>
-          <w:lang w:val="en-US"/>
-        </w:rPr>
-        <w:t>tvshows_recyclerview</w:t>
+          <w:i w:val="0"/>
+          <w:iCs w:val="0"/>
+          <w:lang w:val="en-US"/>
+        </w:rPr>
+        <w:t>tvshow</w:t>
+      </w:r>
+      <w:r>
+        <w:rPr>
+          <w:rFonts w:hint="default"/>
+          <w:i/>
+          <w:iCs/>
+          <w:lang w:val="en-US"/>
+        </w:rPr>
+        <w:t>s_recyclerview</w:t>
+      </w:r>
+      <w:r>
+        <w:rPr>
+          <w:rFonts w:hint="default"/>
+          <w:i w:val="0"/>
+          <w:iCs w:val="0"/>
+          <w:lang w:val="en-US"/>
+        </w:rPr>
+        <w:t>pada posisi data pertama</w:t>
       </w:r>
     </w:p>
     <w:p>
@@ -318,16 +926,312 @@
           <w:iCs/>
           <w:lang w:val="en-US"/>
         </w:rPr>
-        <w:t xml:space="preserve">TextView </w:t>
-      </w:r>
-      <w:r>
-        <w:rPr>
-          <w:rFonts w:hint="default"/>
-          <w:i w:val="0"/>
-          <w:iCs w:val="0"/>
-          <w:lang w:val="en-US"/>
-        </w:rPr>
-        <w:t>untuk semua data tampil sesuai dengan yang diharapkan</w:t>
+        <w:t xml:space="preserve">TextView  </w:t>
+      </w:r>
+      <w:r>
+        <w:rPr>
+          <w:rFonts w:hint="default"/>
+          <w:i w:val="0"/>
+          <w:iCs w:val="0"/>
+          <w:lang w:val="en-US"/>
+        </w:rPr>
+        <w:t xml:space="preserve">dengan </w:t>
+      </w:r>
+      <w:r>
+        <w:rPr>
+          <w:rFonts w:hint="default"/>
+          <w:i/>
+          <w:iCs/>
+          <w:lang w:val="en-US"/>
+        </w:rPr>
+        <w:t xml:space="preserve">id title_detail_activity </w:t>
+      </w:r>
+      <w:r>
+        <w:rPr>
+          <w:rFonts w:hint="default"/>
+          <w:i w:val="0"/>
+          <w:iCs w:val="0"/>
+          <w:lang w:val="en-US"/>
+        </w:rPr>
+        <w:t>ditampilkan dan sesuai dengan data tvShow pada posisi pertama data tvshow</w:t>
+      </w:r>
+      <w:r>
+        <w:rPr>
+          <w:rFonts w:hint="default"/>
+          <w:i/>
+          <w:iCs/>
+          <w:lang w:val="en-US"/>
+        </w:rPr>
+        <w:t>s_recyclerview</w:t>
+      </w:r>
+    </w:p>
+    <w:p>
+      <w:pPr>
+        <w:numPr>
+          <w:ilvl w:val="1"/>
+          <w:numId w:val="2"/>
+        </w:numPr>
+        <w:tabs>
+          <w:tab w:val="clear" w:pos="840"/>
+        </w:tabs>
+        <w:ind w:left="1260" w:leftChars="0" w:hanging="420" w:firstLineChars="0"/>
+        <w:jc w:val="left"/>
+        <w:rPr>
+          <w:rFonts w:hint="default"/>
+          <w:lang w:val="en-US"/>
+        </w:rPr>
+      </w:pPr>
+      <w:r>
+        <w:rPr>
+          <w:rFonts w:hint="default"/>
+          <w:lang w:val="en-US"/>
+        </w:rPr>
+        <w:t xml:space="preserve">Memastikan </w:t>
+      </w:r>
+      <w:r>
+        <w:rPr>
+          <w:rFonts w:hint="default"/>
+          <w:i/>
+          <w:iCs/>
+          <w:lang w:val="en-US"/>
+        </w:rPr>
+        <w:t xml:space="preserve">TextView  </w:t>
+      </w:r>
+      <w:r>
+        <w:rPr>
+          <w:rFonts w:hint="default"/>
+          <w:i w:val="0"/>
+          <w:iCs w:val="0"/>
+          <w:lang w:val="en-US"/>
+        </w:rPr>
+        <w:t xml:space="preserve">dengan </w:t>
+      </w:r>
+      <w:r>
+        <w:rPr>
+          <w:rFonts w:hint="default"/>
+          <w:i/>
+          <w:iCs/>
+          <w:lang w:val="en-US"/>
+        </w:rPr>
+        <w:t xml:space="preserve">id overview_detail_activity </w:t>
+      </w:r>
+      <w:r>
+        <w:rPr>
+          <w:rFonts w:hint="default"/>
+          <w:i w:val="0"/>
+          <w:iCs w:val="0"/>
+          <w:lang w:val="en-US"/>
+        </w:rPr>
+        <w:t>ditampilkan dan sesuai dengan data tvShow pada posisi pertama data tvshow</w:t>
+      </w:r>
+      <w:r>
+        <w:rPr>
+          <w:rFonts w:hint="default"/>
+          <w:i/>
+          <w:iCs/>
+          <w:lang w:val="en-US"/>
+        </w:rPr>
+        <w:t>s_recyclerview</w:t>
+      </w:r>
+    </w:p>
+    <w:p>
+      <w:pPr>
+        <w:numPr>
+          <w:ilvl w:val="1"/>
+          <w:numId w:val="2"/>
+        </w:numPr>
+        <w:tabs>
+          <w:tab w:val="clear" w:pos="840"/>
+        </w:tabs>
+        <w:ind w:left="1260" w:leftChars="0" w:hanging="420" w:firstLineChars="0"/>
+        <w:jc w:val="left"/>
+        <w:rPr>
+          <w:rFonts w:hint="default"/>
+          <w:lang w:val="en-US"/>
+        </w:rPr>
+      </w:pPr>
+      <w:r>
+        <w:rPr>
+          <w:rFonts w:hint="default"/>
+          <w:lang w:val="en-US"/>
+        </w:rPr>
+        <w:t xml:space="preserve">Memastikan </w:t>
+      </w:r>
+      <w:r>
+        <w:rPr>
+          <w:rFonts w:hint="default"/>
+          <w:i/>
+          <w:iCs/>
+          <w:lang w:val="en-US"/>
+        </w:rPr>
+        <w:t xml:space="preserve">TextView  </w:t>
+      </w:r>
+      <w:r>
+        <w:rPr>
+          <w:rFonts w:hint="default"/>
+          <w:i w:val="0"/>
+          <w:iCs w:val="0"/>
+          <w:lang w:val="en-US"/>
+        </w:rPr>
+        <w:t xml:space="preserve">dengan </w:t>
+      </w:r>
+      <w:r>
+        <w:rPr>
+          <w:rFonts w:hint="default"/>
+          <w:i/>
+          <w:iCs/>
+          <w:lang w:val="en-US"/>
+        </w:rPr>
+        <w:t xml:space="preserve">id release_date_detail_activity </w:t>
+      </w:r>
+      <w:r>
+        <w:rPr>
+          <w:rFonts w:hint="default"/>
+          <w:i w:val="0"/>
+          <w:iCs w:val="0"/>
+          <w:lang w:val="en-US"/>
+        </w:rPr>
+        <w:t>ditampilkan dan sesuai dengan data tvShow pada posisi pertama data tvshow</w:t>
+      </w:r>
+      <w:r>
+        <w:rPr>
+          <w:rFonts w:hint="default"/>
+          <w:i/>
+          <w:iCs/>
+          <w:lang w:val="en-US"/>
+        </w:rPr>
+        <w:t>s_recyclerview</w:t>
+      </w:r>
+    </w:p>
+    <w:p>
+      <w:pPr>
+        <w:numPr>
+          <w:ilvl w:val="1"/>
+          <w:numId w:val="2"/>
+        </w:numPr>
+        <w:tabs>
+          <w:tab w:val="clear" w:pos="840"/>
+        </w:tabs>
+        <w:ind w:left="1260" w:leftChars="0" w:hanging="420" w:firstLineChars="0"/>
+        <w:jc w:val="left"/>
+        <w:rPr>
+          <w:rFonts w:hint="default"/>
+          <w:lang w:val="en-US"/>
+        </w:rPr>
+      </w:pPr>
+      <w:r>
+        <w:rPr>
+          <w:rFonts w:hint="default"/>
+          <w:lang w:val="en-US"/>
+        </w:rPr>
+        <w:t xml:space="preserve">Memastikan </w:t>
+      </w:r>
+      <w:r>
+        <w:rPr>
+          <w:rFonts w:hint="default"/>
+          <w:i/>
+          <w:iCs/>
+          <w:lang w:val="en-US"/>
+        </w:rPr>
+        <w:t xml:space="preserve">TextView  </w:t>
+      </w:r>
+      <w:r>
+        <w:rPr>
+          <w:rFonts w:hint="default"/>
+          <w:i w:val="0"/>
+          <w:iCs w:val="0"/>
+          <w:lang w:val="en-US"/>
+        </w:rPr>
+        <w:t xml:space="preserve">dengan </w:t>
+      </w:r>
+      <w:r>
+        <w:rPr>
+          <w:rFonts w:hint="default"/>
+          <w:i/>
+          <w:iCs/>
+          <w:lang w:val="en-US"/>
+        </w:rPr>
+        <w:t xml:space="preserve">id score_detail_activity </w:t>
+      </w:r>
+      <w:r>
+        <w:rPr>
+          <w:rFonts w:hint="default"/>
+          <w:i w:val="0"/>
+          <w:iCs w:val="0"/>
+          <w:lang w:val="en-US"/>
+        </w:rPr>
+        <w:t>ditampilkan dan sesuai dengan data tvShow pada posisi pertama data tvshow</w:t>
+      </w:r>
+      <w:r>
+        <w:rPr>
+          <w:rFonts w:hint="default"/>
+          <w:i/>
+          <w:iCs/>
+          <w:lang w:val="en-US"/>
+        </w:rPr>
+        <w:t>s_recyclerview</w:t>
+      </w:r>
+    </w:p>
+    <w:p>
+      <w:pPr>
+        <w:numPr>
+          <w:ilvl w:val="1"/>
+          <w:numId w:val="2"/>
+        </w:numPr>
+        <w:tabs>
+          <w:tab w:val="clear" w:pos="840"/>
+        </w:tabs>
+        <w:ind w:left="1260" w:leftChars="0" w:hanging="420" w:firstLineChars="0"/>
+        <w:jc w:val="left"/>
+        <w:rPr>
+          <w:rFonts w:hint="default"/>
+          <w:i w:val="0"/>
+          <w:iCs w:val="0"/>
+          <w:lang w:val="en-US"/>
+        </w:rPr>
+      </w:pPr>
+      <w:r>
+        <w:rPr>
+          <w:rFonts w:hint="default"/>
+          <w:lang w:val="en-US"/>
+        </w:rPr>
+        <w:t xml:space="preserve">Memastikan </w:t>
+      </w:r>
+      <w:r>
+        <w:rPr>
+          <w:rFonts w:hint="default"/>
+          <w:i/>
+          <w:iCs/>
+          <w:lang w:val="en-US"/>
+        </w:rPr>
+        <w:t xml:space="preserve">TextView  </w:t>
+      </w:r>
+      <w:r>
+        <w:rPr>
+          <w:rFonts w:hint="default"/>
+          <w:i w:val="0"/>
+          <w:iCs w:val="0"/>
+          <w:lang w:val="en-US"/>
+        </w:rPr>
+        <w:t xml:space="preserve">dengan </w:t>
+      </w:r>
+      <w:r>
+        <w:rPr>
+          <w:rFonts w:hint="default"/>
+          <w:i/>
+          <w:iCs/>
+          <w:lang w:val="en-US"/>
+        </w:rPr>
+        <w:t xml:space="preserve">id poster_detail_activity </w:t>
+      </w:r>
+      <w:r>
+        <w:rPr>
+          <w:rFonts w:hint="default"/>
+          <w:i w:val="0"/>
+          <w:iCs w:val="0"/>
+          <w:lang w:val="en-US"/>
+        </w:rPr>
+        <w:t>ditampilkan</w:t>
       </w:r>
     </w:p>
     <w:p>
@@ -349,6 +1253,21 @@
       <w:pPr>
         <w:numPr>
           <w:ilvl w:val="0"/>
+          <w:numId w:val="0"/>
+        </w:numPr>
+        <w:jc w:val="left"/>
+        <w:rPr>
+          <w:rFonts w:hint="default"/>
+          <w:i w:val="0"/>
+          <w:iCs w:val="0"/>
+          <w:lang w:val="en-US"/>
+        </w:rPr>
+      </w:pPr>
+    </w:p>
+    <w:p>
+      <w:pPr>
+        <w:numPr>
+          <w:ilvl w:val="0"/>
           <w:numId w:val="1"/>
         </w:numPr>
         <w:tabs>
@@ -398,7 +1317,16 @@
           <w:iCs w:val="0"/>
           <w:lang w:val="en-US"/>
         </w:rPr>
-        <w:t>Memuat data Movie</w:t>
+        <w:t xml:space="preserve">Method </w:t>
+      </w:r>
+      <w:r>
+        <w:rPr>
+          <w:rFonts w:hint="default"/>
+          <w:i/>
+          <w:iCs/>
+          <w:lang w:val="en-US"/>
+        </w:rPr>
+        <w:t>getMovies</w:t>
       </w:r>
     </w:p>
     <w:p>
@@ -426,7 +1354,62 @@
           <w:iCs w:val="0"/>
           <w:lang w:val="en-US"/>
         </w:rPr>
-        <w:t xml:space="preserve">Memastikan data Movie tidak </w:t>
+        <w:t xml:space="preserve">Memastikan fungsi </w:t>
+      </w:r>
+      <w:r>
+        <w:rPr>
+          <w:rFonts w:hint="default"/>
+          <w:i/>
+          <w:iCs/>
+          <w:lang w:val="en-US"/>
+        </w:rPr>
+        <w:t xml:space="preserve">getAllMovies </w:t>
+      </w:r>
+      <w:r>
+        <w:rPr>
+          <w:rFonts w:hint="default"/>
+          <w:i w:val="0"/>
+          <w:iCs w:val="0"/>
+          <w:lang w:val="en-US"/>
+        </w:rPr>
+        <w:t xml:space="preserve">telah dipanggil pada </w:t>
+      </w:r>
+      <w:r>
+        <w:rPr>
+          <w:rFonts w:hint="default"/>
+          <w:i/>
+          <w:iCs/>
+          <w:lang w:val="en-US"/>
+        </w:rPr>
+        <w:t>repository</w:t>
+      </w:r>
+    </w:p>
+    <w:p>
+      <w:pPr>
+        <w:numPr>
+          <w:ilvl w:val="1"/>
+          <w:numId w:val="3"/>
+        </w:numPr>
+        <w:tabs>
+          <w:tab w:val="clear" w:pos="840"/>
+        </w:tabs>
+        <w:ind w:left="1260" w:leftChars="0" w:hanging="420" w:firstLineChars="0"/>
+        <w:jc w:val="left"/>
+        <w:rPr>
+          <w:rFonts w:hint="default"/>
+          <w:i w:val="0"/>
+          <w:iCs w:val="0"/>
+          <w:lang w:val="en-US"/>
+        </w:rPr>
+      </w:pPr>
+      <w:r>
+        <w:rPr>
+          <w:rFonts w:hint="default"/>
+          <w:i w:val="0"/>
+          <w:iCs w:val="0"/>
+          <w:lang w:val="en-US"/>
+        </w:rPr>
+        <w:t xml:space="preserve">Memastikan data Movie yang akan ditampilkan tidak </w:t>
       </w:r>
       <w:r>
         <w:rPr>
@@ -463,7 +1446,35 @@
           <w:iCs w:val="0"/>
           <w:lang w:val="en-US"/>
         </w:rPr>
-        <w:t>Memastikan jumlah data Movie sesuai dengan yang diharapkan</w:t>
+        <w:t>Memastikan jumlah data Movie sesuai dengan yang diharapkan, yaitu 3</w:t>
+      </w:r>
+    </w:p>
+    <w:p>
+      <w:pPr>
+        <w:numPr>
+          <w:ilvl w:val="1"/>
+          <w:numId w:val="3"/>
+        </w:numPr>
+        <w:tabs>
+          <w:tab w:val="clear" w:pos="840"/>
+        </w:tabs>
+        <w:ind w:left="1260" w:leftChars="0" w:hanging="420" w:firstLineChars="0"/>
+        <w:jc w:val="left"/>
+        <w:rPr>
+          <w:rFonts w:hint="default"/>
+          <w:i w:val="0"/>
+          <w:iCs w:val="0"/>
+          <w:lang w:val="en-US"/>
+        </w:rPr>
+      </w:pPr>
+      <w:r>
+        <w:rPr>
+          <w:rFonts w:hint="default"/>
+          <w:i w:val="0"/>
+          <w:iCs w:val="0"/>
+          <w:lang w:val="en-US"/>
+        </w:rPr>
+        <w:t>Memastikan terjadi perubahan data pada LiveData</w:t>
       </w:r>
     </w:p>
     <w:p>
@@ -534,7 +1545,136 @@
           <w:iCs w:val="0"/>
           <w:lang w:val="en-US"/>
         </w:rPr>
-        <w:t>Memuat data TV Show</w:t>
+        <w:t xml:space="preserve">Method </w:t>
+      </w:r>
+      <w:r>
+        <w:rPr>
+          <w:rFonts w:hint="default"/>
+          <w:i/>
+          <w:iCs/>
+          <w:lang w:val="en-US"/>
+        </w:rPr>
+        <w:t>getTvShows</w:t>
+      </w:r>
+    </w:p>
+    <w:p>
+      <w:pPr>
+        <w:numPr>
+          <w:ilvl w:val="1"/>
+          <w:numId w:val="3"/>
+        </w:numPr>
+        <w:tabs>
+          <w:tab w:val="clear" w:pos="840"/>
+        </w:tabs>
+        <w:ind w:left="1260" w:leftChars="0" w:hanging="420" w:firstLineChars="0"/>
+        <w:jc w:val="left"/>
+        <w:rPr>
+          <w:rFonts w:hint="default"/>
+          <w:i w:val="0"/>
+          <w:iCs w:val="0"/>
+          <w:lang w:val="en-US"/>
+        </w:rPr>
+      </w:pPr>
+      <w:r>
+        <w:rPr>
+          <w:rFonts w:hint="default"/>
+          <w:i w:val="0"/>
+          <w:iCs w:val="0"/>
+          <w:lang w:val="en-US"/>
+        </w:rPr>
+        <w:t xml:space="preserve">Memastikan fungsi </w:t>
+      </w:r>
+      <w:r>
+        <w:rPr>
+          <w:rFonts w:hint="default"/>
+          <w:i/>
+          <w:iCs/>
+          <w:lang w:val="en-US"/>
+        </w:rPr>
+        <w:t xml:space="preserve">getAllTvShows </w:t>
+      </w:r>
+      <w:r>
+        <w:rPr>
+          <w:rFonts w:hint="default"/>
+          <w:i w:val="0"/>
+          <w:iCs w:val="0"/>
+          <w:lang w:val="en-US"/>
+        </w:rPr>
+        <w:t xml:space="preserve">telah dipanggil pada </w:t>
+      </w:r>
+      <w:r>
+        <w:rPr>
+          <w:rFonts w:hint="default"/>
+          <w:i/>
+          <w:iCs/>
+          <w:lang w:val="en-US"/>
+        </w:rPr>
+        <w:t>repository</w:t>
+      </w:r>
+    </w:p>
+    <w:p>
+      <w:pPr>
+        <w:numPr>
+          <w:ilvl w:val="1"/>
+          <w:numId w:val="3"/>
+        </w:numPr>
+        <w:tabs>
+          <w:tab w:val="clear" w:pos="840"/>
+        </w:tabs>
+        <w:ind w:left="1260" w:leftChars="0" w:hanging="420" w:firstLineChars="0"/>
+        <w:jc w:val="left"/>
+        <w:rPr>
+          <w:rFonts w:hint="default"/>
+          <w:i w:val="0"/>
+          <w:iCs w:val="0"/>
+          <w:lang w:val="en-US"/>
+        </w:rPr>
+      </w:pPr>
+      <w:r>
+        <w:rPr>
+          <w:rFonts w:hint="default"/>
+          <w:i w:val="0"/>
+          <w:iCs w:val="0"/>
+          <w:lang w:val="en-US"/>
+        </w:rPr>
+        <w:t xml:space="preserve">Memastikan data TvShow yang akan ditampilkan tidak </w:t>
+      </w:r>
+      <w:r>
+        <w:rPr>
+          <w:rFonts w:hint="default"/>
+          <w:i/>
+          <w:iCs/>
+          <w:lang w:val="en-US"/>
+        </w:rPr>
+        <w:t>null</w:t>
+      </w:r>
+    </w:p>
+    <w:p>
+      <w:pPr>
+        <w:numPr>
+          <w:ilvl w:val="1"/>
+          <w:numId w:val="3"/>
+        </w:numPr>
+        <w:tabs>
+          <w:tab w:val="clear" w:pos="840"/>
+        </w:tabs>
+        <w:ind w:left="1260" w:leftChars="0" w:hanging="420" w:firstLineChars="0"/>
+        <w:jc w:val="left"/>
+        <w:rPr>
+          <w:rFonts w:hint="default"/>
+          <w:i w:val="0"/>
+          <w:iCs w:val="0"/>
+          <w:lang w:val="en-US"/>
+        </w:rPr>
+      </w:pPr>
+      <w:r>
+        <w:rPr>
+          <w:rFonts w:hint="default"/>
+          <w:i w:val="0"/>
+          <w:iCs w:val="0"/>
+          <w:lang w:val="en-US"/>
+        </w:rPr>
+        <w:t>Memastikan jumlah data TvShow sesuai dengan yang diharapkan, yaitu 3</w:t>
       </w:r>
     </w:p>
     <w:p>
@@ -562,44 +1702,7 @@
           <w:iCs w:val="0"/>
           <w:lang w:val="en-US"/>
         </w:rPr>
-        <w:t xml:space="preserve">Memastikan data TV Show tidak </w:t>
-      </w:r>
-      <w:r>
-        <w:rPr>
-          <w:rFonts w:hint="default"/>
-          <w:i/>
-          <w:iCs/>
-          <w:lang w:val="en-US"/>
-        </w:rPr>
-        <w:t>null</w:t>
-      </w:r>
-    </w:p>
-    <w:p>
-      <w:pPr>
-        <w:numPr>
-          <w:ilvl w:val="1"/>
-          <w:numId w:val="4"/>
-        </w:numPr>
-        <w:tabs>
-          <w:tab w:val="clear" w:pos="840"/>
-        </w:tabs>
-        <w:ind w:left="1260" w:leftChars="0" w:hanging="420" w:firstLineChars="0"/>
-        <w:jc w:val="left"/>
-        <w:rPr>
-          <w:rFonts w:hint="default"/>
-          <w:i w:val="0"/>
-          <w:iCs w:val="0"/>
-          <w:lang w:val="en-US"/>
-        </w:rPr>
-      </w:pPr>
-      <w:r>
-        <w:rPr>
-          <w:rFonts w:hint="default"/>
-          <w:i w:val="0"/>
-          <w:iCs w:val="0"/>
-          <w:lang w:val="en-US"/>
-        </w:rPr>
-        <w:t>Memastikan jumlah data TV Show sesuai dengan yang diharapkan</w:t>
+        <w:t>Memastikan terjadi perubahan data pada LiveData</w:t>
       </w:r>
     </w:p>
     <w:p>
@@ -670,7 +1773,16 @@
           <w:iCs w:val="0"/>
           <w:lang w:val="en-US"/>
         </w:rPr>
-        <w:t>Memuat detil data Movie dan TV Show</w:t>
+        <w:t xml:space="preserve">Method </w:t>
+      </w:r>
+      <w:r>
+        <w:rPr>
+          <w:rFonts w:hint="default"/>
+          <w:i/>
+          <w:iCs/>
+          <w:lang w:val="en-US"/>
+        </w:rPr>
+        <w:t>getMovie</w:t>
       </w:r>
     </w:p>
     <w:p>
@@ -698,7 +1810,62 @@
           <w:iCs w:val="0"/>
           <w:lang w:val="en-US"/>
         </w:rPr>
-        <w:t xml:space="preserve">Memastikan detil data Movie dan TV Show tidak </w:t>
+        <w:t xml:space="preserve">Memastikan fungsi </w:t>
+      </w:r>
+      <w:r>
+        <w:rPr>
+          <w:rFonts w:hint="default"/>
+          <w:i/>
+          <w:iCs/>
+          <w:lang w:val="en-US"/>
+        </w:rPr>
+        <w:t xml:space="preserve">getMovie </w:t>
+      </w:r>
+      <w:r>
+        <w:rPr>
+          <w:rFonts w:hint="default"/>
+          <w:i w:val="0"/>
+          <w:iCs w:val="0"/>
+          <w:lang w:val="en-US"/>
+        </w:rPr>
+        <w:t xml:space="preserve">telah dipanggil pada </w:t>
+      </w:r>
+      <w:r>
+        <w:rPr>
+          <w:rFonts w:hint="default"/>
+          <w:i/>
+          <w:iCs/>
+          <w:lang w:val="en-US"/>
+        </w:rPr>
+        <w:t>repository</w:t>
+      </w:r>
+    </w:p>
+    <w:p>
+      <w:pPr>
+        <w:numPr>
+          <w:ilvl w:val="1"/>
+          <w:numId w:val="5"/>
+        </w:numPr>
+        <w:tabs>
+          <w:tab w:val="clear" w:pos="840"/>
+        </w:tabs>
+        <w:ind w:left="1260" w:leftChars="0" w:hanging="420" w:firstLineChars="0"/>
+        <w:jc w:val="left"/>
+        <w:rPr>
+          <w:rFonts w:hint="default"/>
+          <w:i w:val="0"/>
+          <w:iCs w:val="0"/>
+          <w:lang w:val="en-US"/>
+        </w:rPr>
+      </w:pPr>
+      <w:r>
+        <w:rPr>
+          <w:rFonts w:hint="default"/>
+          <w:i w:val="0"/>
+          <w:iCs w:val="0"/>
+          <w:lang w:val="en-US"/>
+        </w:rPr>
+        <w:t xml:space="preserve">Memastikan detil data Movie tidak </w:t>
       </w:r>
       <w:r>
         <w:rPr>
@@ -731,11 +1898,745 @@
       <w:r>
         <w:rPr>
           <w:rFonts w:hint="default"/>
-          <w:i w:val="0"/>
-          <w:iCs w:val="0"/>
-          <w:lang w:val="en-US"/>
-        </w:rPr>
-        <w:t>Memastikan detil data yang ditampilkan sesuai dengan yang diharapkan</w:t>
+          <w:lang w:val="en-US"/>
+        </w:rPr>
+        <w:t xml:space="preserve">Memastikan data </w:t>
+      </w:r>
+      <w:r>
+        <w:rPr>
+          <w:rFonts w:hint="default"/>
+          <w:i/>
+          <w:iCs/>
+          <w:lang w:val="en-US"/>
+        </w:rPr>
+        <w:t>movie id</w:t>
+      </w:r>
+      <w:r>
+        <w:rPr>
+          <w:rFonts w:hint="default"/>
+          <w:lang w:val="en-US"/>
+        </w:rPr>
+        <w:t xml:space="preserve"> </w:t>
+      </w:r>
+      <w:r>
+        <w:rPr>
+          <w:rFonts w:hint="default"/>
+          <w:i w:val="0"/>
+          <w:iCs w:val="0"/>
+          <w:lang w:val="en-US"/>
+        </w:rPr>
+        <w:t>sesuai dengan data yang dipilih</w:t>
+      </w:r>
+    </w:p>
+    <w:p>
+      <w:pPr>
+        <w:numPr>
+          <w:ilvl w:val="1"/>
+          <w:numId w:val="5"/>
+        </w:numPr>
+        <w:tabs>
+          <w:tab w:val="clear" w:pos="840"/>
+        </w:tabs>
+        <w:ind w:left="1260" w:leftChars="0" w:hanging="420" w:firstLineChars="0"/>
+        <w:jc w:val="left"/>
+        <w:rPr>
+          <w:rFonts w:hint="default"/>
+          <w:i w:val="0"/>
+          <w:iCs w:val="0"/>
+          <w:lang w:val="en-US"/>
+        </w:rPr>
+      </w:pPr>
+      <w:r>
+        <w:rPr>
+          <w:rFonts w:hint="default"/>
+          <w:lang w:val="en-US"/>
+        </w:rPr>
+        <w:t xml:space="preserve">Memastikan data </w:t>
+      </w:r>
+      <w:r>
+        <w:rPr>
+          <w:rFonts w:hint="default"/>
+          <w:i/>
+          <w:iCs/>
+          <w:lang w:val="en-US"/>
+        </w:rPr>
+        <w:t>movie title</w:t>
+      </w:r>
+      <w:r>
+        <w:rPr>
+          <w:rFonts w:hint="default"/>
+          <w:lang w:val="en-US"/>
+        </w:rPr>
+        <w:t xml:space="preserve"> </w:t>
+      </w:r>
+      <w:r>
+        <w:rPr>
+          <w:rFonts w:hint="default"/>
+          <w:i w:val="0"/>
+          <w:iCs w:val="0"/>
+          <w:lang w:val="en-US"/>
+        </w:rPr>
+        <w:t>sesuai dengan data yang dipilih</w:t>
+      </w:r>
+    </w:p>
+    <w:p>
+      <w:pPr>
+        <w:numPr>
+          <w:ilvl w:val="1"/>
+          <w:numId w:val="5"/>
+        </w:numPr>
+        <w:tabs>
+          <w:tab w:val="clear" w:pos="840"/>
+        </w:tabs>
+        <w:ind w:left="1260" w:leftChars="0" w:hanging="420" w:firstLineChars="0"/>
+        <w:jc w:val="left"/>
+        <w:rPr>
+          <w:rFonts w:hint="default"/>
+          <w:i w:val="0"/>
+          <w:iCs w:val="0"/>
+          <w:lang w:val="en-US"/>
+        </w:rPr>
+      </w:pPr>
+      <w:r>
+        <w:rPr>
+          <w:rFonts w:hint="default"/>
+          <w:lang w:val="en-US"/>
+        </w:rPr>
+        <w:t xml:space="preserve">Memastikan data </w:t>
+      </w:r>
+      <w:r>
+        <w:rPr>
+          <w:rFonts w:hint="default"/>
+          <w:i/>
+          <w:iCs/>
+          <w:lang w:val="en-US"/>
+        </w:rPr>
+        <w:t xml:space="preserve">movie overview </w:t>
+      </w:r>
+      <w:r>
+        <w:rPr>
+          <w:rFonts w:hint="default"/>
+          <w:i w:val="0"/>
+          <w:iCs w:val="0"/>
+          <w:lang w:val="en-US"/>
+        </w:rPr>
+        <w:t>sesuai dengan data yang dipilih</w:t>
+      </w:r>
+    </w:p>
+    <w:p>
+      <w:pPr>
+        <w:numPr>
+          <w:ilvl w:val="1"/>
+          <w:numId w:val="5"/>
+        </w:numPr>
+        <w:tabs>
+          <w:tab w:val="clear" w:pos="840"/>
+        </w:tabs>
+        <w:ind w:left="1260" w:leftChars="0" w:hanging="420" w:firstLineChars="0"/>
+        <w:jc w:val="left"/>
+        <w:rPr>
+          <w:rFonts w:hint="default"/>
+          <w:i w:val="0"/>
+          <w:iCs w:val="0"/>
+          <w:lang w:val="en-US"/>
+        </w:rPr>
+      </w:pPr>
+      <w:r>
+        <w:rPr>
+          <w:rFonts w:hint="default"/>
+          <w:lang w:val="en-US"/>
+        </w:rPr>
+        <w:t xml:space="preserve">Memastikan data </w:t>
+      </w:r>
+      <w:r>
+        <w:rPr>
+          <w:rFonts w:hint="default"/>
+          <w:i/>
+          <w:iCs/>
+          <w:lang w:val="en-US"/>
+        </w:rPr>
+        <w:t xml:space="preserve">movie releaseDate </w:t>
+      </w:r>
+      <w:r>
+        <w:rPr>
+          <w:rFonts w:hint="default"/>
+          <w:i w:val="0"/>
+          <w:iCs w:val="0"/>
+          <w:lang w:val="en-US"/>
+        </w:rPr>
+        <w:t>sesuai dengan data yang dipilih</w:t>
+      </w:r>
+    </w:p>
+    <w:p>
+      <w:pPr>
+        <w:numPr>
+          <w:ilvl w:val="1"/>
+          <w:numId w:val="5"/>
+        </w:numPr>
+        <w:tabs>
+          <w:tab w:val="clear" w:pos="840"/>
+        </w:tabs>
+        <w:ind w:left="1260" w:leftChars="0" w:hanging="420" w:firstLineChars="0"/>
+        <w:jc w:val="left"/>
+        <w:rPr>
+          <w:rFonts w:hint="default"/>
+          <w:i w:val="0"/>
+          <w:iCs w:val="0"/>
+          <w:lang w:val="en-US"/>
+        </w:rPr>
+      </w:pPr>
+      <w:r>
+        <w:rPr>
+          <w:rFonts w:hint="default"/>
+          <w:lang w:val="en-US"/>
+        </w:rPr>
+        <w:t xml:space="preserve">Memastikan data </w:t>
+      </w:r>
+      <w:r>
+        <w:rPr>
+          <w:rFonts w:hint="default"/>
+          <w:i/>
+          <w:iCs/>
+          <w:lang w:val="en-US"/>
+        </w:rPr>
+        <w:t>movie voteAverage</w:t>
+      </w:r>
+      <w:r>
+        <w:rPr>
+          <w:rFonts w:hint="default"/>
+          <w:lang w:val="en-US"/>
+        </w:rPr>
+        <w:t xml:space="preserve"> </w:t>
+      </w:r>
+      <w:r>
+        <w:rPr>
+          <w:rFonts w:hint="default"/>
+          <w:i w:val="0"/>
+          <w:iCs w:val="0"/>
+          <w:lang w:val="en-US"/>
+        </w:rPr>
+        <w:t>sesuai dengan data yang dipilih</w:t>
+      </w:r>
+    </w:p>
+    <w:p>
+      <w:pPr>
+        <w:numPr>
+          <w:ilvl w:val="1"/>
+          <w:numId w:val="5"/>
+        </w:numPr>
+        <w:tabs>
+          <w:tab w:val="clear" w:pos="840"/>
+        </w:tabs>
+        <w:ind w:left="1260" w:leftChars="0" w:hanging="420" w:firstLineChars="0"/>
+        <w:jc w:val="left"/>
+        <w:rPr>
+          <w:rFonts w:hint="default"/>
+          <w:i w:val="0"/>
+          <w:iCs w:val="0"/>
+          <w:lang w:val="en-US"/>
+        </w:rPr>
+      </w:pPr>
+      <w:r>
+        <w:rPr>
+          <w:rFonts w:hint="default"/>
+          <w:lang w:val="en-US"/>
+        </w:rPr>
+        <w:t xml:space="preserve">Memastikan data </w:t>
+      </w:r>
+      <w:r>
+        <w:rPr>
+          <w:rFonts w:hint="default"/>
+          <w:i/>
+          <w:iCs/>
+          <w:lang w:val="en-US"/>
+        </w:rPr>
+        <w:t xml:space="preserve">movie posterPath </w:t>
+      </w:r>
+      <w:r>
+        <w:rPr>
+          <w:rFonts w:hint="default"/>
+          <w:i w:val="0"/>
+          <w:iCs w:val="0"/>
+          <w:lang w:val="en-US"/>
+        </w:rPr>
+        <w:t>sesuai dengan data yang dipilih</w:t>
+      </w:r>
+    </w:p>
+    <w:p>
+      <w:pPr>
+        <w:numPr>
+          <w:ilvl w:val="1"/>
+          <w:numId w:val="5"/>
+        </w:numPr>
+        <w:tabs>
+          <w:tab w:val="clear" w:pos="840"/>
+        </w:tabs>
+        <w:ind w:left="1260" w:leftChars="0" w:hanging="420" w:firstLineChars="0"/>
+        <w:jc w:val="left"/>
+        <w:rPr>
+          <w:rFonts w:hint="default"/>
+          <w:i w:val="0"/>
+          <w:iCs w:val="0"/>
+          <w:lang w:val="en-US"/>
+        </w:rPr>
+      </w:pPr>
+      <w:r>
+        <w:rPr>
+          <w:rFonts w:hint="default"/>
+          <w:i w:val="0"/>
+          <w:iCs w:val="0"/>
+          <w:lang w:val="en-US"/>
+        </w:rPr>
+        <w:t>Memastikan terjadi perubahan data pada LiveData</w:t>
+      </w:r>
+    </w:p>
+    <w:p>
+      <w:pPr>
+        <w:numPr>
+          <w:numId w:val="0"/>
+        </w:numPr>
+        <w:jc w:val="left"/>
+        <w:rPr>
+          <w:rFonts w:hint="default"/>
+          <w:i w:val="0"/>
+          <w:iCs w:val="0"/>
+          <w:lang w:val="en-US"/>
+        </w:rPr>
+      </w:pPr>
+    </w:p>
+    <w:p>
+      <w:pPr>
+        <w:numPr>
+          <w:ilvl w:val="0"/>
+          <w:numId w:val="5"/>
+        </w:numPr>
+        <w:tabs>
+          <w:tab w:val="clear" w:pos="840"/>
+        </w:tabs>
+        <w:ind w:left="840" w:leftChars="0" w:hanging="420" w:firstLineChars="0"/>
+        <w:jc w:val="left"/>
+        <w:rPr>
+          <w:rFonts w:hint="default"/>
+          <w:i w:val="0"/>
+          <w:iCs w:val="0"/>
+          <w:lang w:val="en-US"/>
+        </w:rPr>
+      </w:pPr>
+      <w:r>
+        <w:rPr>
+          <w:rFonts w:hint="default"/>
+          <w:i w:val="0"/>
+          <w:iCs w:val="0"/>
+          <w:lang w:val="en-US"/>
+        </w:rPr>
+        <w:t xml:space="preserve">Method </w:t>
+      </w:r>
+      <w:r>
+        <w:rPr>
+          <w:rFonts w:hint="default"/>
+          <w:i/>
+          <w:iCs/>
+          <w:lang w:val="en-US"/>
+        </w:rPr>
+        <w:t>getTvShow</w:t>
+      </w:r>
+    </w:p>
+    <w:p>
+      <w:pPr>
+        <w:numPr>
+          <w:ilvl w:val="1"/>
+          <w:numId w:val="5"/>
+        </w:numPr>
+        <w:tabs>
+          <w:tab w:val="clear" w:pos="840"/>
+        </w:tabs>
+        <w:ind w:left="1260" w:leftChars="0" w:hanging="420" w:firstLineChars="0"/>
+        <w:jc w:val="left"/>
+        <w:rPr>
+          <w:rFonts w:hint="default"/>
+          <w:i w:val="0"/>
+          <w:iCs w:val="0"/>
+          <w:lang w:val="en-US"/>
+        </w:rPr>
+      </w:pPr>
+      <w:r>
+        <w:rPr>
+          <w:rFonts w:hint="default"/>
+          <w:i w:val="0"/>
+          <w:iCs w:val="0"/>
+          <w:lang w:val="en-US"/>
+        </w:rPr>
+        <w:t xml:space="preserve">Memastikan fungsi </w:t>
+      </w:r>
+      <w:r>
+        <w:rPr>
+          <w:rFonts w:hint="default"/>
+          <w:i/>
+          <w:iCs/>
+          <w:lang w:val="en-US"/>
+        </w:rPr>
+        <w:t xml:space="preserve">getTvShow </w:t>
+      </w:r>
+      <w:r>
+        <w:rPr>
+          <w:rFonts w:hint="default"/>
+          <w:i w:val="0"/>
+          <w:iCs w:val="0"/>
+          <w:lang w:val="en-US"/>
+        </w:rPr>
+        <w:t xml:space="preserve">telah dipanggil pada </w:t>
+      </w:r>
+      <w:r>
+        <w:rPr>
+          <w:rFonts w:hint="default"/>
+          <w:i/>
+          <w:iCs/>
+          <w:lang w:val="en-US"/>
+        </w:rPr>
+        <w:t>repository</w:t>
+      </w:r>
+    </w:p>
+    <w:p>
+      <w:pPr>
+        <w:numPr>
+          <w:ilvl w:val="1"/>
+          <w:numId w:val="5"/>
+        </w:numPr>
+        <w:tabs>
+          <w:tab w:val="clear" w:pos="840"/>
+        </w:tabs>
+        <w:ind w:left="1260" w:leftChars="0" w:hanging="420" w:firstLineChars="0"/>
+        <w:jc w:val="left"/>
+        <w:rPr>
+          <w:rFonts w:hint="default"/>
+          <w:i w:val="0"/>
+          <w:iCs w:val="0"/>
+          <w:lang w:val="en-US"/>
+        </w:rPr>
+      </w:pPr>
+      <w:r>
+        <w:rPr>
+          <w:rFonts w:hint="default"/>
+          <w:i w:val="0"/>
+          <w:iCs w:val="0"/>
+          <w:lang w:val="en-US"/>
+        </w:rPr>
+        <w:t xml:space="preserve">Memastikan detil data TvShow tidak </w:t>
+      </w:r>
+      <w:r>
+        <w:rPr>
+          <w:rFonts w:hint="default"/>
+          <w:i/>
+          <w:iCs/>
+          <w:lang w:val="en-US"/>
+        </w:rPr>
+        <w:t>null</w:t>
+      </w:r>
+    </w:p>
+    <w:p>
+      <w:pPr>
+        <w:numPr>
+          <w:ilvl w:val="1"/>
+          <w:numId w:val="5"/>
+        </w:numPr>
+        <w:tabs>
+          <w:tab w:val="clear" w:pos="840"/>
+        </w:tabs>
+        <w:ind w:left="1260" w:leftChars="0" w:hanging="420" w:firstLineChars="0"/>
+        <w:jc w:val="left"/>
+        <w:rPr>
+          <w:rFonts w:hint="default"/>
+          <w:i w:val="0"/>
+          <w:iCs w:val="0"/>
+          <w:lang w:val="en-US"/>
+        </w:rPr>
+      </w:pPr>
+      <w:r>
+        <w:rPr>
+          <w:rFonts w:hint="default"/>
+          <w:lang w:val="en-US"/>
+        </w:rPr>
+        <w:t xml:space="preserve">Memastikan data </w:t>
+      </w:r>
+      <w:r>
+        <w:rPr>
+          <w:rFonts w:hint="default"/>
+          <w:i/>
+          <w:iCs/>
+          <w:lang w:val="en-US"/>
+        </w:rPr>
+        <w:t>tvShow id</w:t>
+      </w:r>
+      <w:r>
+        <w:rPr>
+          <w:rFonts w:hint="default"/>
+          <w:lang w:val="en-US"/>
+        </w:rPr>
+        <w:t xml:space="preserve"> </w:t>
+      </w:r>
+      <w:r>
+        <w:rPr>
+          <w:rFonts w:hint="default"/>
+          <w:i w:val="0"/>
+          <w:iCs w:val="0"/>
+          <w:lang w:val="en-US"/>
+        </w:rPr>
+        <w:t>sesuai dengan data yang dipilih</w:t>
+      </w:r>
+    </w:p>
+    <w:p>
+      <w:pPr>
+        <w:numPr>
+          <w:ilvl w:val="1"/>
+          <w:numId w:val="5"/>
+        </w:numPr>
+        <w:tabs>
+          <w:tab w:val="clear" w:pos="840"/>
+        </w:tabs>
+        <w:ind w:left="1260" w:leftChars="0" w:hanging="420" w:firstLineChars="0"/>
+        <w:jc w:val="left"/>
+        <w:rPr>
+          <w:rFonts w:hint="default"/>
+          <w:i w:val="0"/>
+          <w:iCs w:val="0"/>
+          <w:lang w:val="en-US"/>
+        </w:rPr>
+      </w:pPr>
+      <w:r>
+        <w:rPr>
+          <w:rFonts w:hint="default"/>
+          <w:lang w:val="en-US"/>
+        </w:rPr>
+        <w:t xml:space="preserve">Memastikan data </w:t>
+      </w:r>
+      <w:r>
+        <w:rPr>
+          <w:rFonts w:hint="default"/>
+          <w:i/>
+          <w:iCs/>
+          <w:lang w:val="en-US"/>
+        </w:rPr>
+        <w:t xml:space="preserve">tvShow name </w:t>
+      </w:r>
+      <w:r>
+        <w:rPr>
+          <w:rFonts w:hint="default"/>
+          <w:i w:val="0"/>
+          <w:iCs w:val="0"/>
+          <w:lang w:val="en-US"/>
+        </w:rPr>
+        <w:t>sesuai dengan data yang dipilih</w:t>
+      </w:r>
+    </w:p>
+    <w:p>
+      <w:pPr>
+        <w:numPr>
+          <w:ilvl w:val="1"/>
+          <w:numId w:val="5"/>
+        </w:numPr>
+        <w:tabs>
+          <w:tab w:val="clear" w:pos="840"/>
+        </w:tabs>
+        <w:ind w:left="1260" w:leftChars="0" w:hanging="420" w:firstLineChars="0"/>
+        <w:jc w:val="left"/>
+        <w:rPr>
+          <w:rFonts w:hint="default"/>
+          <w:i w:val="0"/>
+          <w:iCs w:val="0"/>
+          <w:lang w:val="en-US"/>
+        </w:rPr>
+      </w:pPr>
+      <w:r>
+        <w:rPr>
+          <w:rFonts w:hint="default"/>
+          <w:lang w:val="en-US"/>
+        </w:rPr>
+        <w:t xml:space="preserve">Memastikan data </w:t>
+      </w:r>
+      <w:r>
+        <w:rPr>
+          <w:rFonts w:hint="default"/>
+          <w:i/>
+          <w:iCs/>
+          <w:lang w:val="en-US"/>
+        </w:rPr>
+        <w:t xml:space="preserve">tvShow overview </w:t>
+      </w:r>
+      <w:r>
+        <w:rPr>
+          <w:rFonts w:hint="default"/>
+          <w:i w:val="0"/>
+          <w:iCs w:val="0"/>
+          <w:lang w:val="en-US"/>
+        </w:rPr>
+        <w:t>sesuai dengan data yang dipilih</w:t>
+      </w:r>
+    </w:p>
+    <w:p>
+      <w:pPr>
+        <w:numPr>
+          <w:ilvl w:val="1"/>
+          <w:numId w:val="5"/>
+        </w:numPr>
+        <w:tabs>
+          <w:tab w:val="clear" w:pos="840"/>
+        </w:tabs>
+        <w:ind w:left="1260" w:leftChars="0" w:hanging="420" w:firstLineChars="0"/>
+        <w:jc w:val="left"/>
+        <w:rPr>
+          <w:rFonts w:hint="default"/>
+          <w:i w:val="0"/>
+          <w:iCs w:val="0"/>
+          <w:lang w:val="en-US"/>
+        </w:rPr>
+      </w:pPr>
+      <w:r>
+        <w:rPr>
+          <w:rFonts w:hint="default"/>
+          <w:lang w:val="en-US"/>
+        </w:rPr>
+        <w:t xml:space="preserve">Memastikan data </w:t>
+      </w:r>
+      <w:r>
+        <w:rPr>
+          <w:rFonts w:hint="default"/>
+          <w:i/>
+          <w:iCs/>
+          <w:lang w:val="en-US"/>
+        </w:rPr>
+        <w:t xml:space="preserve">tvShow firstAirDate </w:t>
+      </w:r>
+      <w:r>
+        <w:rPr>
+          <w:rFonts w:hint="default"/>
+          <w:i w:val="0"/>
+          <w:iCs w:val="0"/>
+          <w:lang w:val="en-US"/>
+        </w:rPr>
+        <w:t>sesuai dengan data yang dipilih</w:t>
+      </w:r>
+    </w:p>
+    <w:p>
+      <w:pPr>
+        <w:numPr>
+          <w:ilvl w:val="1"/>
+          <w:numId w:val="5"/>
+        </w:numPr>
+        <w:tabs>
+          <w:tab w:val="clear" w:pos="840"/>
+        </w:tabs>
+        <w:ind w:left="1260" w:leftChars="0" w:hanging="420" w:firstLineChars="0"/>
+        <w:jc w:val="left"/>
+        <w:rPr>
+          <w:rFonts w:hint="default"/>
+          <w:i w:val="0"/>
+          <w:iCs w:val="0"/>
+          <w:lang w:val="en-US"/>
+        </w:rPr>
+      </w:pPr>
+      <w:r>
+        <w:rPr>
+          <w:rFonts w:hint="default"/>
+          <w:lang w:val="en-US"/>
+        </w:rPr>
+        <w:t xml:space="preserve">Memastikan data </w:t>
+      </w:r>
+      <w:r>
+        <w:rPr>
+          <w:rFonts w:hint="default"/>
+          <w:i/>
+          <w:iCs/>
+          <w:lang w:val="en-US"/>
+        </w:rPr>
+        <w:t>tvShow voteAverage</w:t>
+      </w:r>
+      <w:r>
+        <w:rPr>
+          <w:rFonts w:hint="default"/>
+          <w:lang w:val="en-US"/>
+        </w:rPr>
+        <w:t xml:space="preserve"> </w:t>
+      </w:r>
+      <w:r>
+        <w:rPr>
+          <w:rFonts w:hint="default"/>
+          <w:i w:val="0"/>
+          <w:iCs w:val="0"/>
+          <w:lang w:val="en-US"/>
+        </w:rPr>
+        <w:t>sesuai dengan data yang dipilih</w:t>
+      </w:r>
+    </w:p>
+    <w:p>
+      <w:pPr>
+        <w:numPr>
+          <w:ilvl w:val="1"/>
+          <w:numId w:val="5"/>
+        </w:numPr>
+        <w:tabs>
+          <w:tab w:val="clear" w:pos="840"/>
+        </w:tabs>
+        <w:ind w:left="1260" w:leftChars="0" w:hanging="420" w:firstLineChars="0"/>
+        <w:jc w:val="left"/>
+        <w:rPr>
+          <w:rFonts w:hint="default"/>
+          <w:i w:val="0"/>
+          <w:iCs w:val="0"/>
+          <w:lang w:val="en-US"/>
+        </w:rPr>
+      </w:pPr>
+      <w:r>
+        <w:rPr>
+          <w:rFonts w:hint="default"/>
+          <w:lang w:val="en-US"/>
+        </w:rPr>
+        <w:t xml:space="preserve">Memastikan data </w:t>
+      </w:r>
+      <w:r>
+        <w:rPr>
+          <w:rFonts w:hint="default"/>
+          <w:i/>
+          <w:iCs/>
+          <w:lang w:val="en-US"/>
+        </w:rPr>
+        <w:t xml:space="preserve">tvShow posterPath </w:t>
+      </w:r>
+      <w:r>
+        <w:rPr>
+          <w:rFonts w:hint="default"/>
+          <w:i w:val="0"/>
+          <w:iCs w:val="0"/>
+          <w:lang w:val="en-US"/>
+        </w:rPr>
+        <w:t>sesuai dengan data yang dipilih</w:t>
+      </w:r>
+    </w:p>
+    <w:p>
+      <w:pPr>
+        <w:numPr>
+          <w:ilvl w:val="1"/>
+          <w:numId w:val="5"/>
+        </w:numPr>
+        <w:tabs>
+          <w:tab w:val="clear" w:pos="840"/>
+        </w:tabs>
+        <w:ind w:left="1260" w:leftChars="0" w:hanging="420" w:firstLineChars="0"/>
+        <w:jc w:val="left"/>
+        <w:rPr>
+          <w:rFonts w:hint="default"/>
+          <w:i w:val="0"/>
+          <w:iCs w:val="0"/>
+          <w:lang w:val="en-US"/>
+        </w:rPr>
+      </w:pPr>
+      <w:r>
+        <w:rPr>
+          <w:rFonts w:hint="default"/>
+          <w:i w:val="0"/>
+          <w:iCs w:val="0"/>
+          <w:lang w:val="en-US"/>
+        </w:rPr>
+        <w:t>Memastikan terjadi perubahan data pada LiveData</w:t>
       </w:r>
     </w:p>
     <w:sectPr>
@@ -1473,9 +3374,10 @@
   <w:docDefaults>
     <w:rPrDefault>
       <w:rPr>
-        <w:rFonts w:asciiTheme="minorHAnsi" w:hAnsiTheme="minorHAnsi" w:eastAsiaTheme="minorEastAsia" w:cstheme="minorBidi"/>
+        <w:rFonts w:ascii="Times New Roman" w:hAnsi="Times New Roman" w:eastAsia="SimSun" w:cs="Times New Roman"/>
       </w:rPr>
     </w:rPrDefault>
+    <w:pPrDefault/>
   </w:docDefaults>
   <w:latentStyles w:count="260" w:defQFormat="0" w:defUnhideWhenUsed="1" w:defSemiHidden="1" w:defUIPriority="99" w:defLockedState="0">
     <w:lsdException w:qFormat="1" w:unhideWhenUsed="0" w:uiPriority="0" w:semiHidden="0" w:name="Normal"/>
@@ -1877,7 +3779,7 @@
         <a:solidFill>
           <a:schemeClr val="phClr"/>
         </a:solidFill>
-        <a:gradFill rotWithShape="true">
+        <a:gradFill rotWithShape="1">
           <a:gsLst>
             <a:gs pos="0">
               <a:schemeClr val="phClr">
@@ -1901,9 +3803,9 @@
               </a:schemeClr>
             </a:gs>
           </a:gsLst>
-          <a:lin ang="5400000" scaled="false"/>
+          <a:lin ang="5400000" scaled="0"/>
         </a:gradFill>
-        <a:gradFill rotWithShape="true">
+        <a:gradFill rotWithShape="1">
           <a:gsLst>
             <a:gs pos="0">
               <a:schemeClr val="phClr">
@@ -1927,7 +3829,7 @@
               </a:schemeClr>
             </a:gs>
           </a:gsLst>
-          <a:lin ang="5400000" scaled="false"/>
+          <a:lin ang="5400000" scaled="0"/>
         </a:gradFill>
       </a:fillStyleLst>
       <a:lnStyleLst>
@@ -1980,7 +3882,7 @@
             <a:satMod val="170000"/>
           </a:schemeClr>
         </a:solidFill>
-        <a:gradFill rotWithShape="true">
+        <a:gradFill rotWithShape="1">
           <a:gsLst>
             <a:gs pos="0">
               <a:schemeClr val="phClr">
@@ -2005,7 +3907,7 @@
               </a:schemeClr>
             </a:gs>
           </a:gsLst>
-          <a:lin ang="5400000" scaled="false"/>
+          <a:lin ang="5400000" scaled="0"/>
         </a:gradFill>
       </a:bgFillStyleLst>
     </a:fmtScheme>

</xml_diff>

<commit_message>
add pagination unit testing
</commit_message>
<xml_diff>
--- a/Skenario Instrumentation Test Submission 2.docx
+++ b/Skenario Instrumentation Test Submission 2.docx
@@ -213,6 +213,7 @@
     <w:p>
       <w:pPr>
         <w:numPr>
+          <w:ilvl w:val="0"/>
           <w:numId w:val="0"/>
         </w:numPr>
         <w:ind w:left="840" w:leftChars="0"/>
@@ -580,223 +581,1656 @@
         </w:rPr>
         <w:t xml:space="preserve">id overview_detail_activity </w:t>
       </w:r>
+      <w:r>
+        <w:rPr>
+          <w:rFonts w:hint="default"/>
+          <w:i w:val="0"/>
+          <w:iCs w:val="0"/>
+          <w:lang w:val="en-US"/>
+        </w:rPr>
+        <w:t xml:space="preserve">ditampilkan dan sesuai dengan data movie pada posisi pertama data </w:t>
+      </w:r>
+      <w:r>
+        <w:rPr>
+          <w:rFonts w:hint="default"/>
+          <w:i/>
+          <w:iCs/>
+          <w:lang w:val="en-US"/>
+        </w:rPr>
+        <w:t xml:space="preserve">movies_recyclerview </w:t>
+      </w:r>
+    </w:p>
+    <w:p>
+      <w:pPr>
+        <w:numPr>
+          <w:ilvl w:val="1"/>
+          <w:numId w:val="2"/>
+        </w:numPr>
+        <w:tabs>
+          <w:tab w:val="clear" w:pos="840"/>
+        </w:tabs>
+        <w:ind w:left="1260" w:leftChars="0" w:hanging="420" w:firstLineChars="0"/>
+        <w:jc w:val="left"/>
+        <w:rPr>
+          <w:rFonts w:hint="default"/>
+          <w:lang w:val="en-US"/>
+        </w:rPr>
+      </w:pPr>
+      <w:r>
+        <w:rPr>
+          <w:rFonts w:hint="default"/>
+          <w:lang w:val="en-US"/>
+        </w:rPr>
+        <w:t xml:space="preserve">Memastikan </w:t>
+      </w:r>
+      <w:r>
+        <w:rPr>
+          <w:rFonts w:hint="default"/>
+          <w:i/>
+          <w:iCs/>
+          <w:lang w:val="en-US"/>
+        </w:rPr>
+        <w:t xml:space="preserve">TextView  </w:t>
+      </w:r>
+      <w:r>
+        <w:rPr>
+          <w:rFonts w:hint="default"/>
+          <w:i w:val="0"/>
+          <w:iCs w:val="0"/>
+          <w:lang w:val="en-US"/>
+        </w:rPr>
+        <w:t xml:space="preserve">dengan </w:t>
+      </w:r>
+      <w:r>
+        <w:rPr>
+          <w:rFonts w:hint="default"/>
+          <w:i/>
+          <w:iCs/>
+          <w:lang w:val="en-US"/>
+        </w:rPr>
+        <w:t xml:space="preserve">id release_date_detail_activity </w:t>
+      </w:r>
+      <w:r>
+        <w:rPr>
+          <w:rFonts w:hint="default"/>
+          <w:i w:val="0"/>
+          <w:iCs w:val="0"/>
+          <w:lang w:val="en-US"/>
+        </w:rPr>
+        <w:t xml:space="preserve">ditampilkan dan sesuai dengan data movie pada posisi pertama data </w:t>
+      </w:r>
+      <w:r>
+        <w:rPr>
+          <w:rFonts w:hint="default"/>
+          <w:i/>
+          <w:iCs/>
+          <w:lang w:val="en-US"/>
+        </w:rPr>
+        <w:t xml:space="preserve">movies_recyclerview </w:t>
+      </w:r>
+    </w:p>
+    <w:p>
+      <w:pPr>
+        <w:numPr>
+          <w:ilvl w:val="1"/>
+          <w:numId w:val="2"/>
+        </w:numPr>
+        <w:tabs>
+          <w:tab w:val="clear" w:pos="840"/>
+        </w:tabs>
+        <w:ind w:left="1260" w:leftChars="0" w:hanging="420" w:firstLineChars="0"/>
+        <w:jc w:val="left"/>
+        <w:rPr>
+          <w:rFonts w:hint="default"/>
+          <w:lang w:val="en-US"/>
+        </w:rPr>
+      </w:pPr>
+      <w:r>
+        <w:rPr>
+          <w:rFonts w:hint="default"/>
+          <w:lang w:val="en-US"/>
+        </w:rPr>
+        <w:t xml:space="preserve">Memastikan </w:t>
+      </w:r>
+      <w:r>
+        <w:rPr>
+          <w:rFonts w:hint="default"/>
+          <w:i/>
+          <w:iCs/>
+          <w:lang w:val="en-US"/>
+        </w:rPr>
+        <w:t xml:space="preserve">TextView  </w:t>
+      </w:r>
+      <w:r>
+        <w:rPr>
+          <w:rFonts w:hint="default"/>
+          <w:i w:val="0"/>
+          <w:iCs w:val="0"/>
+          <w:lang w:val="en-US"/>
+        </w:rPr>
+        <w:t xml:space="preserve">dengan </w:t>
+      </w:r>
+      <w:r>
+        <w:rPr>
+          <w:rFonts w:hint="default"/>
+          <w:i/>
+          <w:iCs/>
+          <w:lang w:val="en-US"/>
+        </w:rPr>
+        <w:t xml:space="preserve">id score_detail_activity </w:t>
+      </w:r>
+      <w:r>
+        <w:rPr>
+          <w:rFonts w:hint="default"/>
+          <w:i w:val="0"/>
+          <w:iCs w:val="0"/>
+          <w:lang w:val="en-US"/>
+        </w:rPr>
+        <w:t xml:space="preserve">ditampilkan dan sesuai dengan data movie pada posisi pertama data </w:t>
+      </w:r>
+      <w:r>
+        <w:rPr>
+          <w:rFonts w:hint="default"/>
+          <w:i/>
+          <w:iCs/>
+          <w:lang w:val="en-US"/>
+        </w:rPr>
+        <w:t xml:space="preserve">movies_recyclerview </w:t>
+      </w:r>
+    </w:p>
+    <w:p>
+      <w:pPr>
+        <w:numPr>
+          <w:ilvl w:val="1"/>
+          <w:numId w:val="2"/>
+        </w:numPr>
+        <w:tabs>
+          <w:tab w:val="clear" w:pos="840"/>
+        </w:tabs>
+        <w:ind w:left="1260" w:leftChars="0" w:hanging="420" w:firstLineChars="0"/>
+        <w:jc w:val="left"/>
+        <w:rPr>
+          <w:rFonts w:hint="default"/>
+          <w:lang w:val="en-US"/>
+        </w:rPr>
+      </w:pPr>
+      <w:r>
+        <w:rPr>
+          <w:rFonts w:hint="default"/>
+          <w:lang w:val="en-US"/>
+        </w:rPr>
+        <w:t xml:space="preserve">Memastikan </w:t>
+      </w:r>
+      <w:r>
+        <w:rPr>
+          <w:rFonts w:hint="default"/>
+          <w:i/>
+          <w:iCs/>
+          <w:lang w:val="en-US"/>
+        </w:rPr>
+        <w:t xml:space="preserve">TextView  </w:t>
+      </w:r>
+      <w:r>
+        <w:rPr>
+          <w:rFonts w:hint="default"/>
+          <w:i w:val="0"/>
+          <w:iCs w:val="0"/>
+          <w:lang w:val="en-US"/>
+        </w:rPr>
+        <w:t xml:space="preserve">dengan </w:t>
+      </w:r>
+      <w:r>
+        <w:rPr>
+          <w:rFonts w:hint="default"/>
+          <w:i/>
+          <w:iCs/>
+          <w:lang w:val="en-US"/>
+        </w:rPr>
+        <w:t xml:space="preserve">id poster_detail_activity </w:t>
+      </w:r>
+      <w:r>
+        <w:rPr>
+          <w:rFonts w:hint="default"/>
+          <w:i w:val="0"/>
+          <w:iCs w:val="0"/>
+          <w:lang w:val="en-US"/>
+        </w:rPr>
+        <w:t>ditampilkan</w:t>
+      </w:r>
+    </w:p>
+    <w:p>
+      <w:pPr>
+        <w:numPr>
+          <w:ilvl w:val="0"/>
+          <w:numId w:val="0"/>
+        </w:numPr>
+        <w:ind w:left="840" w:leftChars="0"/>
+        <w:jc w:val="left"/>
+        <w:rPr>
+          <w:rFonts w:hint="default"/>
+          <w:lang w:val="en-US"/>
+        </w:rPr>
+      </w:pPr>
+    </w:p>
+    <w:p>
+      <w:pPr>
+        <w:numPr>
+          <w:ilvl w:val="0"/>
+          <w:numId w:val="2"/>
+        </w:numPr>
+        <w:tabs>
+          <w:tab w:val="clear" w:pos="840"/>
+        </w:tabs>
+        <w:ind w:left="840" w:leftChars="0" w:hanging="420" w:firstLineChars="0"/>
+        <w:jc w:val="both"/>
+        <w:rPr>
+          <w:rFonts w:hint="default"/>
+          <w:lang w:val="en-US"/>
+        </w:rPr>
+      </w:pPr>
+      <w:r>
+        <w:rPr>
+          <w:rFonts w:hint="default"/>
+          <w:lang w:val="en-US"/>
+        </w:rPr>
+        <w:t xml:space="preserve">Method </w:t>
+      </w:r>
+      <w:r>
+        <w:rPr>
+          <w:rFonts w:hint="default"/>
+          <w:i/>
+          <w:iCs/>
+          <w:lang w:val="en-US"/>
+        </w:rPr>
+        <w:t>loadDetailTvShow</w:t>
+      </w:r>
+    </w:p>
+    <w:p>
+      <w:pPr>
+        <w:numPr>
+          <w:ilvl w:val="1"/>
+          <w:numId w:val="2"/>
+        </w:numPr>
+        <w:tabs>
+          <w:tab w:val="clear" w:pos="840"/>
+        </w:tabs>
+        <w:ind w:left="1260" w:leftChars="0" w:hanging="420" w:firstLineChars="0"/>
+        <w:jc w:val="left"/>
+        <w:rPr>
+          <w:rFonts w:hint="default"/>
+          <w:lang w:val="en-US"/>
+        </w:rPr>
+      </w:pPr>
+      <w:r>
+        <w:rPr>
+          <w:rFonts w:hint="default"/>
+          <w:lang w:val="en-US"/>
+        </w:rPr>
+        <w:t xml:space="preserve">Memberikan tindakan klik pada data di </w:t>
+      </w:r>
+      <w:r>
+        <w:rPr>
+          <w:rFonts w:hint="default"/>
+          <w:i w:val="0"/>
+          <w:iCs w:val="0"/>
+          <w:lang w:val="en-US"/>
+        </w:rPr>
+        <w:t>tvshow</w:t>
+      </w:r>
+      <w:r>
+        <w:rPr>
+          <w:rFonts w:hint="default"/>
+          <w:i/>
+          <w:iCs/>
+          <w:lang w:val="en-US"/>
+        </w:rPr>
+        <w:t>s_recyclerview</w:t>
+      </w:r>
+      <w:r>
+        <w:rPr>
+          <w:rFonts w:hint="default"/>
+          <w:i w:val="0"/>
+          <w:iCs w:val="0"/>
+          <w:lang w:val="en-US"/>
+        </w:rPr>
+        <w:t>pada posisi data pertama</w:t>
+      </w:r>
+    </w:p>
+    <w:p>
+      <w:pPr>
+        <w:numPr>
+          <w:ilvl w:val="1"/>
+          <w:numId w:val="2"/>
+        </w:numPr>
+        <w:tabs>
+          <w:tab w:val="clear" w:pos="840"/>
+        </w:tabs>
+        <w:ind w:left="1260" w:leftChars="0" w:hanging="420" w:firstLineChars="0"/>
+        <w:jc w:val="left"/>
+        <w:rPr>
+          <w:rFonts w:hint="default"/>
+          <w:lang w:val="en-US"/>
+        </w:rPr>
+      </w:pPr>
+      <w:r>
+        <w:rPr>
+          <w:rFonts w:hint="default"/>
+          <w:lang w:val="en-US"/>
+        </w:rPr>
+        <w:t xml:space="preserve">Memastikan </w:t>
+      </w:r>
+      <w:r>
+        <w:rPr>
+          <w:rFonts w:hint="default"/>
+          <w:i/>
+          <w:iCs/>
+          <w:lang w:val="en-US"/>
+        </w:rPr>
+        <w:t xml:space="preserve">TextView  </w:t>
+      </w:r>
+      <w:r>
+        <w:rPr>
+          <w:rFonts w:hint="default"/>
+          <w:i w:val="0"/>
+          <w:iCs w:val="0"/>
+          <w:lang w:val="en-US"/>
+        </w:rPr>
+        <w:t xml:space="preserve">dengan </w:t>
+      </w:r>
+      <w:r>
+        <w:rPr>
+          <w:rFonts w:hint="default"/>
+          <w:i/>
+          <w:iCs/>
+          <w:lang w:val="en-US"/>
+        </w:rPr>
+        <w:t xml:space="preserve">id title_detail_activity </w:t>
+      </w:r>
+      <w:r>
+        <w:rPr>
+          <w:rFonts w:hint="default"/>
+          <w:i w:val="0"/>
+          <w:iCs w:val="0"/>
+          <w:lang w:val="en-US"/>
+        </w:rPr>
+        <w:t>ditampilkan dan sesuai dengan data tvShow pada posisi pertama data tvshow</w:t>
+      </w:r>
+      <w:r>
+        <w:rPr>
+          <w:rFonts w:hint="default"/>
+          <w:i/>
+          <w:iCs/>
+          <w:lang w:val="en-US"/>
+        </w:rPr>
+        <w:t>s_recyclerview</w:t>
+      </w:r>
+    </w:p>
+    <w:p>
+      <w:pPr>
+        <w:numPr>
+          <w:ilvl w:val="1"/>
+          <w:numId w:val="2"/>
+        </w:numPr>
+        <w:tabs>
+          <w:tab w:val="clear" w:pos="840"/>
+        </w:tabs>
+        <w:ind w:left="1260" w:leftChars="0" w:hanging="420" w:firstLineChars="0"/>
+        <w:jc w:val="left"/>
+        <w:rPr>
+          <w:rFonts w:hint="default"/>
+          <w:lang w:val="en-US"/>
+        </w:rPr>
+      </w:pPr>
+      <w:r>
+        <w:rPr>
+          <w:rFonts w:hint="default"/>
+          <w:lang w:val="en-US"/>
+        </w:rPr>
+        <w:t xml:space="preserve">Memastikan </w:t>
+      </w:r>
+      <w:r>
+        <w:rPr>
+          <w:rFonts w:hint="default"/>
+          <w:i/>
+          <w:iCs/>
+          <w:lang w:val="en-US"/>
+        </w:rPr>
+        <w:t xml:space="preserve">TextView  </w:t>
+      </w:r>
+      <w:r>
+        <w:rPr>
+          <w:rFonts w:hint="default"/>
+          <w:i w:val="0"/>
+          <w:iCs w:val="0"/>
+          <w:lang w:val="en-US"/>
+        </w:rPr>
+        <w:t xml:space="preserve">dengan </w:t>
+      </w:r>
+      <w:r>
+        <w:rPr>
+          <w:rFonts w:hint="default"/>
+          <w:i/>
+          <w:iCs/>
+          <w:lang w:val="en-US"/>
+        </w:rPr>
+        <w:t xml:space="preserve">id overview_detail_activity </w:t>
+      </w:r>
+      <w:r>
+        <w:rPr>
+          <w:rFonts w:hint="default"/>
+          <w:i w:val="0"/>
+          <w:iCs w:val="0"/>
+          <w:lang w:val="en-US"/>
+        </w:rPr>
+        <w:t>ditampilkan dan sesuai dengan data tvShow pada posisi pertama data tvshow</w:t>
+      </w:r>
+      <w:r>
+        <w:rPr>
+          <w:rFonts w:hint="default"/>
+          <w:i/>
+          <w:iCs/>
+          <w:lang w:val="en-US"/>
+        </w:rPr>
+        <w:t>s_recyclerview</w:t>
+      </w:r>
+    </w:p>
+    <w:p>
+      <w:pPr>
+        <w:numPr>
+          <w:ilvl w:val="1"/>
+          <w:numId w:val="2"/>
+        </w:numPr>
+        <w:tabs>
+          <w:tab w:val="clear" w:pos="840"/>
+        </w:tabs>
+        <w:ind w:left="1260" w:leftChars="0" w:hanging="420" w:firstLineChars="0"/>
+        <w:jc w:val="left"/>
+        <w:rPr>
+          <w:rFonts w:hint="default"/>
+          <w:lang w:val="en-US"/>
+        </w:rPr>
+      </w:pPr>
+      <w:r>
+        <w:rPr>
+          <w:rFonts w:hint="default"/>
+          <w:lang w:val="en-US"/>
+        </w:rPr>
+        <w:t xml:space="preserve">Memastikan </w:t>
+      </w:r>
+      <w:r>
+        <w:rPr>
+          <w:rFonts w:hint="default"/>
+          <w:i/>
+          <w:iCs/>
+          <w:lang w:val="en-US"/>
+        </w:rPr>
+        <w:t xml:space="preserve">TextView  </w:t>
+      </w:r>
+      <w:r>
+        <w:rPr>
+          <w:rFonts w:hint="default"/>
+          <w:i w:val="0"/>
+          <w:iCs w:val="0"/>
+          <w:lang w:val="en-US"/>
+        </w:rPr>
+        <w:t xml:space="preserve">dengan </w:t>
+      </w:r>
+      <w:r>
+        <w:rPr>
+          <w:rFonts w:hint="default"/>
+          <w:i/>
+          <w:iCs/>
+          <w:lang w:val="en-US"/>
+        </w:rPr>
+        <w:t xml:space="preserve">id release_date_detail_activity </w:t>
+      </w:r>
+      <w:r>
+        <w:rPr>
+          <w:rFonts w:hint="default"/>
+          <w:i w:val="0"/>
+          <w:iCs w:val="0"/>
+          <w:lang w:val="en-US"/>
+        </w:rPr>
+        <w:t>ditampilkan dan sesuai dengan data tvShow pada posisi pertama data tvshow</w:t>
+      </w:r>
+      <w:r>
+        <w:rPr>
+          <w:rFonts w:hint="default"/>
+          <w:i/>
+          <w:iCs/>
+          <w:lang w:val="en-US"/>
+        </w:rPr>
+        <w:t>s_recyclerview</w:t>
+      </w:r>
+    </w:p>
+    <w:p>
+      <w:pPr>
+        <w:numPr>
+          <w:ilvl w:val="1"/>
+          <w:numId w:val="2"/>
+        </w:numPr>
+        <w:tabs>
+          <w:tab w:val="clear" w:pos="840"/>
+        </w:tabs>
+        <w:ind w:left="1260" w:leftChars="0" w:hanging="420" w:firstLineChars="0"/>
+        <w:jc w:val="left"/>
+        <w:rPr>
+          <w:rFonts w:hint="default"/>
+          <w:lang w:val="en-US"/>
+        </w:rPr>
+      </w:pPr>
+      <w:r>
+        <w:rPr>
+          <w:rFonts w:hint="default"/>
+          <w:lang w:val="en-US"/>
+        </w:rPr>
+        <w:t xml:space="preserve">Memastikan </w:t>
+      </w:r>
+      <w:r>
+        <w:rPr>
+          <w:rFonts w:hint="default"/>
+          <w:i/>
+          <w:iCs/>
+          <w:lang w:val="en-US"/>
+        </w:rPr>
+        <w:t xml:space="preserve">TextView  </w:t>
+      </w:r>
+      <w:r>
+        <w:rPr>
+          <w:rFonts w:hint="default"/>
+          <w:i w:val="0"/>
+          <w:iCs w:val="0"/>
+          <w:lang w:val="en-US"/>
+        </w:rPr>
+        <w:t xml:space="preserve">dengan </w:t>
+      </w:r>
+      <w:r>
+        <w:rPr>
+          <w:rFonts w:hint="default"/>
+          <w:i/>
+          <w:iCs/>
+          <w:lang w:val="en-US"/>
+        </w:rPr>
+        <w:t xml:space="preserve">id score_detail_activity </w:t>
+      </w:r>
+      <w:r>
+        <w:rPr>
+          <w:rFonts w:hint="default"/>
+          <w:i w:val="0"/>
+          <w:iCs w:val="0"/>
+          <w:lang w:val="en-US"/>
+        </w:rPr>
+        <w:t>ditampilkan dan sesuai dengan data tvShow pada posisi pertama data tvshow</w:t>
+      </w:r>
+      <w:r>
+        <w:rPr>
+          <w:rFonts w:hint="default"/>
+          <w:i/>
+          <w:iCs/>
+          <w:lang w:val="en-US"/>
+        </w:rPr>
+        <w:t>s_recyclerview</w:t>
+      </w:r>
+    </w:p>
+    <w:p>
+      <w:pPr>
+        <w:numPr>
+          <w:ilvl w:val="1"/>
+          <w:numId w:val="2"/>
+        </w:numPr>
+        <w:tabs>
+          <w:tab w:val="clear" w:pos="840"/>
+        </w:tabs>
+        <w:ind w:left="1260" w:leftChars="0" w:hanging="420" w:firstLineChars="0"/>
+        <w:jc w:val="left"/>
+        <w:rPr>
+          <w:rFonts w:hint="default"/>
+          <w:i w:val="0"/>
+          <w:iCs w:val="0"/>
+          <w:lang w:val="en-US"/>
+        </w:rPr>
+      </w:pPr>
+      <w:r>
+        <w:rPr>
+          <w:rFonts w:hint="default"/>
+          <w:lang w:val="en-US"/>
+        </w:rPr>
+        <w:t xml:space="preserve">Memastikan </w:t>
+      </w:r>
+      <w:r>
+        <w:rPr>
+          <w:rFonts w:hint="default"/>
+          <w:i/>
+          <w:iCs/>
+          <w:lang w:val="en-US"/>
+        </w:rPr>
+        <w:t xml:space="preserve">TextView  </w:t>
+      </w:r>
+      <w:r>
+        <w:rPr>
+          <w:rFonts w:hint="default"/>
+          <w:i w:val="0"/>
+          <w:iCs w:val="0"/>
+          <w:lang w:val="en-US"/>
+        </w:rPr>
+        <w:t xml:space="preserve">dengan </w:t>
+      </w:r>
+      <w:r>
+        <w:rPr>
+          <w:rFonts w:hint="default"/>
+          <w:i/>
+          <w:iCs/>
+          <w:lang w:val="en-US"/>
+        </w:rPr>
+        <w:t xml:space="preserve">id poster_detail_activity </w:t>
+      </w:r>
+      <w:r>
+        <w:rPr>
+          <w:rFonts w:hint="default"/>
+          <w:i w:val="0"/>
+          <w:iCs w:val="0"/>
+          <w:lang w:val="en-US"/>
+        </w:rPr>
+        <w:t>ditampilkan</w:t>
+      </w:r>
+    </w:p>
+    <w:p>
+      <w:pPr>
+        <w:numPr>
+          <w:ilvl w:val="0"/>
+          <w:numId w:val="0"/>
+        </w:numPr>
+        <w:jc w:val="left"/>
+        <w:rPr>
+          <w:rFonts w:hint="default"/>
+          <w:i w:val="0"/>
+          <w:iCs w:val="0"/>
+          <w:lang w:val="en-US"/>
+        </w:rPr>
+      </w:pPr>
+    </w:p>
+    <w:p>
+      <w:pPr>
+        <w:numPr>
+          <w:ilvl w:val="0"/>
+          <w:numId w:val="0"/>
+        </w:numPr>
+        <w:jc w:val="left"/>
+        <w:rPr>
+          <w:rFonts w:hint="default"/>
+          <w:i w:val="0"/>
+          <w:iCs w:val="0"/>
+          <w:lang w:val="en-US"/>
+        </w:rPr>
+      </w:pPr>
+    </w:p>
+    <w:p>
+      <w:pPr>
+        <w:numPr>
+          <w:ilvl w:val="0"/>
+          <w:numId w:val="1"/>
+        </w:numPr>
+        <w:tabs>
+          <w:tab w:val="clear" w:pos="425"/>
+        </w:tabs>
+        <w:ind w:left="425" w:leftChars="0" w:hanging="425" w:firstLineChars="0"/>
+        <w:jc w:val="left"/>
+        <w:rPr>
+          <w:rFonts w:hint="default"/>
+          <w:i w:val="0"/>
+          <w:iCs w:val="0"/>
+          <w:lang w:val="en-US"/>
+        </w:rPr>
+      </w:pPr>
+      <w:r>
+        <w:rPr>
+          <w:rFonts w:hint="default"/>
+          <w:i w:val="0"/>
+          <w:iCs w:val="0"/>
+          <w:lang w:val="en-US"/>
+        </w:rPr>
+        <w:t>MovieViewModelTest</w:t>
+      </w:r>
+    </w:p>
+    <w:p>
+      <w:pPr>
+        <w:numPr>
+          <w:ilvl w:val="0"/>
+          <w:numId w:val="3"/>
+        </w:numPr>
+        <w:tabs>
+          <w:tab w:val="clear" w:pos="840"/>
+        </w:tabs>
+        <w:ind w:left="840" w:leftChars="0" w:hanging="420" w:firstLineChars="0"/>
+        <w:jc w:val="left"/>
+        <w:rPr>
+          <w:rFonts w:hint="default"/>
+          <w:i w:val="0"/>
+          <w:iCs w:val="0"/>
+          <w:lang w:val="en-US"/>
+        </w:rPr>
+      </w:pPr>
+      <w:r>
+        <w:rPr>
+          <w:rFonts w:hint="default"/>
+          <w:i w:val="0"/>
+          <w:iCs w:val="0"/>
+          <w:lang w:val="en-US"/>
+        </w:rPr>
+        <w:t xml:space="preserve">Method </w:t>
+      </w:r>
+      <w:r>
+        <w:rPr>
+          <w:rFonts w:hint="default"/>
+          <w:i/>
+          <w:iCs/>
+          <w:lang w:val="en-US"/>
+        </w:rPr>
+        <w:t>getMovies</w:t>
+      </w:r>
+    </w:p>
+    <w:p>
+      <w:pPr>
+        <w:numPr>
+          <w:ilvl w:val="1"/>
+          <w:numId w:val="3"/>
+        </w:numPr>
+        <w:tabs>
+          <w:tab w:val="clear" w:pos="840"/>
+        </w:tabs>
+        <w:ind w:left="1260" w:leftChars="0" w:hanging="420" w:firstLineChars="0"/>
+        <w:jc w:val="left"/>
+        <w:rPr>
+          <w:rFonts w:hint="default"/>
+          <w:i w:val="0"/>
+          <w:iCs w:val="0"/>
+          <w:lang w:val="en-US"/>
+        </w:rPr>
+      </w:pPr>
+      <w:r>
+        <w:rPr>
+          <w:rFonts w:hint="default"/>
+          <w:i w:val="0"/>
+          <w:iCs w:val="0"/>
+          <w:lang w:val="en-US"/>
+        </w:rPr>
+        <w:t xml:space="preserve">Memastikan fungsi </w:t>
+      </w:r>
+      <w:r>
+        <w:rPr>
+          <w:rFonts w:hint="default"/>
+          <w:i/>
+          <w:iCs/>
+          <w:lang w:val="en-US"/>
+        </w:rPr>
+        <w:t xml:space="preserve">getAllMovies </w:t>
+      </w:r>
+      <w:r>
+        <w:rPr>
+          <w:rFonts w:hint="default"/>
+          <w:i w:val="0"/>
+          <w:iCs w:val="0"/>
+          <w:lang w:val="en-US"/>
+        </w:rPr>
+        <w:t xml:space="preserve">telah dipanggil pada </w:t>
+      </w:r>
+      <w:r>
+        <w:rPr>
+          <w:rFonts w:hint="default"/>
+          <w:i/>
+          <w:iCs/>
+          <w:lang w:val="en-US"/>
+        </w:rPr>
+        <w:t>repository</w:t>
+      </w:r>
+    </w:p>
+    <w:p>
+      <w:pPr>
+        <w:numPr>
+          <w:ilvl w:val="1"/>
+          <w:numId w:val="3"/>
+        </w:numPr>
+        <w:tabs>
+          <w:tab w:val="clear" w:pos="840"/>
+        </w:tabs>
+        <w:ind w:left="1260" w:leftChars="0" w:hanging="420" w:firstLineChars="0"/>
+        <w:jc w:val="left"/>
+        <w:rPr>
+          <w:rFonts w:hint="default"/>
+          <w:i w:val="0"/>
+          <w:iCs w:val="0"/>
+          <w:lang w:val="en-US"/>
+        </w:rPr>
+      </w:pPr>
+      <w:r>
+        <w:rPr>
+          <w:rFonts w:hint="default"/>
+          <w:i w:val="0"/>
+          <w:iCs w:val="0"/>
+          <w:lang w:val="en-US"/>
+        </w:rPr>
+        <w:t xml:space="preserve">Memastikan data Movie yang akan ditampilkan tidak </w:t>
+      </w:r>
+      <w:r>
+        <w:rPr>
+          <w:rFonts w:hint="default"/>
+          <w:i/>
+          <w:iCs/>
+          <w:lang w:val="en-US"/>
+        </w:rPr>
+        <w:t>null</w:t>
+      </w:r>
+    </w:p>
+    <w:p>
+      <w:pPr>
+        <w:numPr>
+          <w:ilvl w:val="1"/>
+          <w:numId w:val="3"/>
+        </w:numPr>
+        <w:tabs>
+          <w:tab w:val="clear" w:pos="840"/>
+        </w:tabs>
+        <w:ind w:left="1260" w:leftChars="0" w:hanging="420" w:firstLineChars="0"/>
+        <w:jc w:val="left"/>
+        <w:rPr>
+          <w:rFonts w:hint="default"/>
+          <w:i w:val="0"/>
+          <w:iCs w:val="0"/>
+          <w:lang w:val="en-US"/>
+        </w:rPr>
+      </w:pPr>
+      <w:r>
+        <w:rPr>
+          <w:rFonts w:hint="default"/>
+          <w:i w:val="0"/>
+          <w:iCs w:val="0"/>
+          <w:lang w:val="en-US"/>
+        </w:rPr>
+        <w:t>Memastikan jumlah data Movie sesuai dengan yang diharapkan, yaitu 3</w:t>
+      </w:r>
+    </w:p>
+    <w:p>
+      <w:pPr>
+        <w:numPr>
+          <w:ilvl w:val="1"/>
+          <w:numId w:val="3"/>
+        </w:numPr>
+        <w:tabs>
+          <w:tab w:val="clear" w:pos="840"/>
+        </w:tabs>
+        <w:ind w:left="1260" w:leftChars="0" w:hanging="420" w:firstLineChars="0"/>
+        <w:jc w:val="left"/>
+        <w:rPr>
+          <w:rFonts w:hint="default"/>
+          <w:i w:val="0"/>
+          <w:iCs w:val="0"/>
+          <w:lang w:val="en-US"/>
+        </w:rPr>
+      </w:pPr>
+      <w:r>
+        <w:rPr>
+          <w:rFonts w:hint="default"/>
+          <w:i w:val="0"/>
+          <w:iCs w:val="0"/>
+          <w:lang w:val="en-US"/>
+        </w:rPr>
+        <w:t>Memastikan terjadi perubahan data pada LiveData</w:t>
+      </w:r>
+    </w:p>
+    <w:p>
+      <w:pPr>
+        <w:numPr>
+          <w:ilvl w:val="0"/>
+          <w:numId w:val="0"/>
+        </w:numPr>
+        <w:jc w:val="left"/>
+        <w:rPr>
+          <w:rFonts w:hint="default"/>
+          <w:i w:val="0"/>
+          <w:iCs w:val="0"/>
+          <w:lang w:val="en-US"/>
+        </w:rPr>
+      </w:pPr>
+    </w:p>
+    <w:p>
+      <w:pPr>
+        <w:numPr>
+          <w:ilvl w:val="0"/>
+          <w:numId w:val="1"/>
+        </w:numPr>
+        <w:tabs>
+          <w:tab w:val="clear" w:pos="425"/>
+        </w:tabs>
+        <w:ind w:left="425" w:leftChars="0" w:hanging="425" w:firstLineChars="0"/>
+        <w:jc w:val="left"/>
+        <w:rPr>
+          <w:rFonts w:hint="default"/>
+          <w:i w:val="0"/>
+          <w:iCs w:val="0"/>
+          <w:lang w:val="en-US"/>
+        </w:rPr>
+      </w:pPr>
+      <w:r>
+        <w:rPr>
+          <w:rFonts w:hint="default"/>
+          <w:i w:val="0"/>
+          <w:iCs w:val="0"/>
+          <w:lang w:val="en-US"/>
+        </w:rPr>
+        <w:t>TVShowViewModelTest</w:t>
+      </w:r>
+    </w:p>
+    <w:p>
+      <w:pPr>
+        <w:numPr>
+          <w:ilvl w:val="0"/>
+          <w:numId w:val="4"/>
+        </w:numPr>
+        <w:tabs>
+          <w:tab w:val="clear" w:pos="840"/>
+        </w:tabs>
+        <w:ind w:left="840" w:leftChars="0" w:hanging="420" w:firstLineChars="0"/>
+        <w:jc w:val="left"/>
+        <w:rPr>
+          <w:rFonts w:hint="default"/>
+          <w:i w:val="0"/>
+          <w:iCs w:val="0"/>
+          <w:lang w:val="en-US"/>
+        </w:rPr>
+      </w:pPr>
+      <w:r>
+        <w:rPr>
+          <w:rFonts w:hint="default"/>
+          <w:i w:val="0"/>
+          <w:iCs w:val="0"/>
+          <w:lang w:val="en-US"/>
+        </w:rPr>
+        <w:t xml:space="preserve">Method </w:t>
+      </w:r>
+      <w:r>
+        <w:rPr>
+          <w:rFonts w:hint="default"/>
+          <w:i/>
+          <w:iCs/>
+          <w:lang w:val="en-US"/>
+        </w:rPr>
+        <w:t>getTvShows</w:t>
+      </w:r>
+    </w:p>
+    <w:p>
+      <w:pPr>
+        <w:numPr>
+          <w:ilvl w:val="1"/>
+          <w:numId w:val="3"/>
+        </w:numPr>
+        <w:tabs>
+          <w:tab w:val="clear" w:pos="840"/>
+        </w:tabs>
+        <w:ind w:left="1260" w:leftChars="0" w:hanging="420" w:firstLineChars="0"/>
+        <w:jc w:val="left"/>
+        <w:rPr>
+          <w:rFonts w:hint="default"/>
+          <w:i w:val="0"/>
+          <w:iCs w:val="0"/>
+          <w:lang w:val="en-US"/>
+        </w:rPr>
+      </w:pPr>
+      <w:r>
+        <w:rPr>
+          <w:rFonts w:hint="default"/>
+          <w:i w:val="0"/>
+          <w:iCs w:val="0"/>
+          <w:lang w:val="en-US"/>
+        </w:rPr>
+        <w:t xml:space="preserve">Memastikan fungsi </w:t>
+      </w:r>
+      <w:r>
+        <w:rPr>
+          <w:rFonts w:hint="default"/>
+          <w:i/>
+          <w:iCs/>
+          <w:lang w:val="en-US"/>
+        </w:rPr>
+        <w:t xml:space="preserve">getAllTvShows </w:t>
+      </w:r>
+      <w:r>
+        <w:rPr>
+          <w:rFonts w:hint="default"/>
+          <w:i w:val="0"/>
+          <w:iCs w:val="0"/>
+          <w:lang w:val="en-US"/>
+        </w:rPr>
+        <w:t xml:space="preserve">telah dipanggil pada </w:t>
+      </w:r>
+      <w:r>
+        <w:rPr>
+          <w:rFonts w:hint="default"/>
+          <w:i/>
+          <w:iCs/>
+          <w:lang w:val="en-US"/>
+        </w:rPr>
+        <w:t>repository</w:t>
+      </w:r>
+    </w:p>
+    <w:p>
+      <w:pPr>
+        <w:numPr>
+          <w:ilvl w:val="1"/>
+          <w:numId w:val="3"/>
+        </w:numPr>
+        <w:tabs>
+          <w:tab w:val="clear" w:pos="840"/>
+        </w:tabs>
+        <w:ind w:left="1260" w:leftChars="0" w:hanging="420" w:firstLineChars="0"/>
+        <w:jc w:val="left"/>
+        <w:rPr>
+          <w:rFonts w:hint="default"/>
+          <w:i w:val="0"/>
+          <w:iCs w:val="0"/>
+          <w:lang w:val="en-US"/>
+        </w:rPr>
+      </w:pPr>
+      <w:r>
+        <w:rPr>
+          <w:rFonts w:hint="default"/>
+          <w:i w:val="0"/>
+          <w:iCs w:val="0"/>
+          <w:lang w:val="en-US"/>
+        </w:rPr>
+        <w:t xml:space="preserve">Memastikan data TvShow yang akan ditampilkan tidak </w:t>
+      </w:r>
+      <w:r>
+        <w:rPr>
+          <w:rFonts w:hint="default"/>
+          <w:i/>
+          <w:iCs/>
+          <w:lang w:val="en-US"/>
+        </w:rPr>
+        <w:t>null</w:t>
+      </w:r>
+    </w:p>
+    <w:p>
+      <w:pPr>
+        <w:numPr>
+          <w:ilvl w:val="1"/>
+          <w:numId w:val="3"/>
+        </w:numPr>
+        <w:tabs>
+          <w:tab w:val="clear" w:pos="840"/>
+        </w:tabs>
+        <w:ind w:left="1260" w:leftChars="0" w:hanging="420" w:firstLineChars="0"/>
+        <w:jc w:val="left"/>
+        <w:rPr>
+          <w:rFonts w:hint="default"/>
+          <w:i w:val="0"/>
+          <w:iCs w:val="0"/>
+          <w:lang w:val="en-US"/>
+        </w:rPr>
+      </w:pPr>
+      <w:r>
+        <w:rPr>
+          <w:rFonts w:hint="default"/>
+          <w:i w:val="0"/>
+          <w:iCs w:val="0"/>
+          <w:lang w:val="en-US"/>
+        </w:rPr>
+        <w:t>Memastikan jumlah data TvShow sesuai dengan yang diharapkan, yaitu 3</w:t>
+      </w:r>
+    </w:p>
+    <w:p>
+      <w:pPr>
+        <w:numPr>
+          <w:ilvl w:val="1"/>
+          <w:numId w:val="4"/>
+        </w:numPr>
+        <w:tabs>
+          <w:tab w:val="clear" w:pos="840"/>
+        </w:tabs>
+        <w:ind w:left="1260" w:leftChars="0" w:hanging="420" w:firstLineChars="0"/>
+        <w:jc w:val="left"/>
+        <w:rPr>
+          <w:rFonts w:hint="default"/>
+          <w:i w:val="0"/>
+          <w:iCs w:val="0"/>
+          <w:lang w:val="en-US"/>
+        </w:rPr>
+      </w:pPr>
+      <w:r>
+        <w:rPr>
+          <w:rFonts w:hint="default"/>
+          <w:i w:val="0"/>
+          <w:iCs w:val="0"/>
+          <w:lang w:val="en-US"/>
+        </w:rPr>
+        <w:t>Memastikan terjadi perubahan data pada LiveData</w:t>
+      </w:r>
+    </w:p>
+    <w:p>
+      <w:pPr>
+        <w:numPr>
+          <w:numId w:val="0"/>
+        </w:numPr>
+        <w:jc w:val="left"/>
+        <w:rPr>
+          <w:rFonts w:hint="default"/>
+          <w:i w:val="0"/>
+          <w:iCs w:val="0"/>
+          <w:lang w:val="en-US"/>
+        </w:rPr>
+      </w:pPr>
+    </w:p>
+    <w:p>
+      <w:pPr>
+        <w:numPr>
+          <w:ilvl w:val="0"/>
+          <w:numId w:val="1"/>
+        </w:numPr>
+        <w:tabs>
+          <w:tab w:val="clear" w:pos="425"/>
+        </w:tabs>
+        <w:ind w:left="425" w:leftChars="0" w:hanging="425" w:firstLineChars="0"/>
+        <w:jc w:val="left"/>
+        <w:rPr>
+          <w:rFonts w:hint="default"/>
+          <w:i w:val="0"/>
+          <w:iCs w:val="0"/>
+          <w:lang w:val="en"/>
+        </w:rPr>
+      </w:pPr>
+      <w:r>
+        <w:rPr>
+          <w:rFonts w:hint="default"/>
+          <w:i w:val="0"/>
+          <w:iCs w:val="0"/>
+          <w:lang w:val="en"/>
+        </w:rPr>
+        <w:t>MovieBookmarkViewModelTest</w:t>
+      </w:r>
+    </w:p>
+    <w:p>
+      <w:pPr>
+        <w:numPr>
+          <w:ilvl w:val="0"/>
+          <w:numId w:val="3"/>
+        </w:numPr>
+        <w:tabs>
+          <w:tab w:val="clear" w:pos="840"/>
+        </w:tabs>
+        <w:ind w:left="840" w:leftChars="0" w:hanging="420" w:firstLineChars="0"/>
+        <w:jc w:val="left"/>
+        <w:rPr>
+          <w:rFonts w:hint="default"/>
+          <w:i w:val="0"/>
+          <w:iCs w:val="0"/>
+          <w:lang w:val="en-US"/>
+        </w:rPr>
+      </w:pPr>
+      <w:r>
+        <w:rPr>
+          <w:rFonts w:hint="default"/>
+          <w:i w:val="0"/>
+          <w:iCs w:val="0"/>
+          <w:lang w:val="en-US"/>
+        </w:rPr>
+        <w:t xml:space="preserve">Method </w:t>
+      </w:r>
+      <w:r>
+        <w:rPr>
+          <w:rFonts w:hint="default"/>
+          <w:i/>
+          <w:iCs/>
+          <w:lang w:val="en-US"/>
+        </w:rPr>
+        <w:t>get</w:t>
+      </w:r>
+      <w:r>
+        <w:rPr>
+          <w:rFonts w:hint="default"/>
+          <w:i/>
+          <w:iCs/>
+          <w:lang w:val="en"/>
+        </w:rPr>
+        <w:t>Bookmark</w:t>
+      </w:r>
+      <w:r>
+        <w:rPr>
+          <w:rFonts w:hint="default"/>
+          <w:i/>
+          <w:iCs/>
+          <w:lang w:val="en-US"/>
+        </w:rPr>
+        <w:t>Movies</w:t>
+      </w:r>
+    </w:p>
+    <w:p>
+      <w:pPr>
+        <w:numPr>
+          <w:ilvl w:val="1"/>
+          <w:numId w:val="3"/>
+        </w:numPr>
+        <w:tabs>
+          <w:tab w:val="clear" w:pos="840"/>
+        </w:tabs>
+        <w:ind w:left="1260" w:leftChars="0" w:hanging="420" w:firstLineChars="0"/>
+        <w:jc w:val="left"/>
+        <w:rPr>
+          <w:rFonts w:hint="default"/>
+          <w:i w:val="0"/>
+          <w:iCs w:val="0"/>
+          <w:lang w:val="en-US"/>
+        </w:rPr>
+      </w:pPr>
+      <w:r>
+        <w:rPr>
+          <w:rFonts w:hint="default"/>
+          <w:i w:val="0"/>
+          <w:iCs w:val="0"/>
+          <w:lang w:val="en-US"/>
+        </w:rPr>
+        <w:t xml:space="preserve">Memastikan fungsi </w:t>
+      </w:r>
+      <w:r>
+        <w:rPr>
+          <w:rFonts w:hint="default"/>
+          <w:i/>
+          <w:iCs/>
+          <w:lang w:val="en-US"/>
+        </w:rPr>
+        <w:t>get</w:t>
+      </w:r>
+      <w:r>
+        <w:rPr>
+          <w:rFonts w:hint="default"/>
+          <w:i/>
+          <w:iCs/>
+          <w:lang w:val="en"/>
+        </w:rPr>
+        <w:t>Bookmarked</w:t>
+      </w:r>
+      <w:r>
+        <w:rPr>
+          <w:rFonts w:hint="default"/>
+          <w:i/>
+          <w:iCs/>
+          <w:lang w:val="en-US"/>
+        </w:rPr>
+        <w:t xml:space="preserve">Movies </w:t>
+      </w:r>
+      <w:r>
+        <w:rPr>
+          <w:rFonts w:hint="default"/>
+          <w:i w:val="0"/>
+          <w:iCs w:val="0"/>
+          <w:lang w:val="en-US"/>
+        </w:rPr>
+        <w:t xml:space="preserve">telah dipanggil pada </w:t>
+      </w:r>
+      <w:r>
+        <w:rPr>
+          <w:rFonts w:hint="default"/>
+          <w:i/>
+          <w:iCs/>
+          <w:lang w:val="en-US"/>
+        </w:rPr>
+        <w:t>repository</w:t>
+      </w:r>
+    </w:p>
+    <w:p>
+      <w:pPr>
+        <w:numPr>
+          <w:ilvl w:val="1"/>
+          <w:numId w:val="3"/>
+        </w:numPr>
+        <w:tabs>
+          <w:tab w:val="clear" w:pos="840"/>
+        </w:tabs>
+        <w:ind w:left="1260" w:leftChars="0" w:hanging="420" w:firstLineChars="0"/>
+        <w:jc w:val="left"/>
+        <w:rPr>
+          <w:rFonts w:hint="default"/>
+          <w:i w:val="0"/>
+          <w:iCs w:val="0"/>
+          <w:lang w:val="en-US"/>
+        </w:rPr>
+      </w:pPr>
+      <w:r>
+        <w:rPr>
+          <w:rFonts w:hint="default"/>
+          <w:i w:val="0"/>
+          <w:iCs w:val="0"/>
+          <w:lang w:val="en-US"/>
+        </w:rPr>
+        <w:t xml:space="preserve">Memastikan data Movie yang akan ditampilkan tidak </w:t>
+      </w:r>
+      <w:r>
+        <w:rPr>
+          <w:rFonts w:hint="default"/>
+          <w:i/>
+          <w:iCs/>
+          <w:lang w:val="en-US"/>
+        </w:rPr>
+        <w:t>null</w:t>
+      </w:r>
+    </w:p>
+    <w:p>
+      <w:pPr>
+        <w:numPr>
+          <w:ilvl w:val="1"/>
+          <w:numId w:val="3"/>
+        </w:numPr>
+        <w:tabs>
+          <w:tab w:val="clear" w:pos="840"/>
+        </w:tabs>
+        <w:ind w:left="1260" w:leftChars="0" w:hanging="420" w:firstLineChars="0"/>
+        <w:jc w:val="left"/>
+        <w:rPr>
+          <w:rFonts w:hint="default"/>
+          <w:i w:val="0"/>
+          <w:iCs w:val="0"/>
+          <w:lang w:val="en"/>
+        </w:rPr>
+      </w:pPr>
+      <w:r>
+        <w:rPr>
+          <w:rFonts w:hint="default"/>
+          <w:i w:val="0"/>
+          <w:iCs w:val="0"/>
+          <w:lang w:val="en-US"/>
+        </w:rPr>
+        <w:t>Memastikan jumlah data Movie sesuai dengan yang diharapkan, yaitu 3</w:t>
+      </w:r>
+    </w:p>
+    <w:p>
+      <w:pPr>
+        <w:numPr>
+          <w:ilvl w:val="1"/>
+          <w:numId w:val="3"/>
+        </w:numPr>
+        <w:tabs>
+          <w:tab w:val="clear" w:pos="840"/>
+        </w:tabs>
+        <w:ind w:left="1260" w:leftChars="0" w:hanging="420" w:firstLineChars="0"/>
+        <w:jc w:val="left"/>
+        <w:rPr>
+          <w:rFonts w:hint="default"/>
+          <w:i w:val="0"/>
+          <w:iCs w:val="0"/>
+          <w:lang w:val="en"/>
+        </w:rPr>
+      </w:pPr>
+      <w:r>
+        <w:rPr>
+          <w:rFonts w:hint="default"/>
+          <w:i w:val="0"/>
+          <w:iCs w:val="0"/>
+          <w:lang w:val="en-US"/>
+        </w:rPr>
+        <w:t>Memastikan terjadi perubahan data pada LiveData</w:t>
+      </w:r>
+    </w:p>
+    <w:p>
+      <w:pPr>
+        <w:numPr>
+          <w:numId w:val="0"/>
+        </w:numPr>
+        <w:jc w:val="left"/>
+        <w:rPr>
+          <w:rFonts w:hint="default"/>
+          <w:i w:val="0"/>
+          <w:iCs w:val="0"/>
+          <w:lang w:val="en-US"/>
+        </w:rPr>
+      </w:pPr>
+    </w:p>
+    <w:p>
+      <w:pPr>
+        <w:numPr>
+          <w:ilvl w:val="0"/>
+          <w:numId w:val="1"/>
+        </w:numPr>
+        <w:tabs>
+          <w:tab w:val="clear" w:pos="425"/>
+        </w:tabs>
+        <w:ind w:left="425" w:leftChars="0" w:hanging="425" w:firstLineChars="0"/>
+        <w:jc w:val="left"/>
+        <w:rPr>
+          <w:rFonts w:hint="default"/>
+          <w:i w:val="0"/>
+          <w:iCs w:val="0"/>
+          <w:lang w:val="en"/>
+        </w:rPr>
+      </w:pPr>
+      <w:r>
+        <w:rPr>
+          <w:rFonts w:hint="default"/>
+          <w:i w:val="0"/>
+          <w:iCs w:val="0"/>
+          <w:lang w:val="en"/>
+        </w:rPr>
+        <w:t>TvShowBookmarkViewModelTest</w:t>
+      </w:r>
+    </w:p>
+    <w:p>
+      <w:pPr>
+        <w:numPr>
+          <w:ilvl w:val="0"/>
+          <w:numId w:val="4"/>
+        </w:numPr>
+        <w:tabs>
+          <w:tab w:val="clear" w:pos="840"/>
+        </w:tabs>
+        <w:ind w:left="840" w:leftChars="0" w:hanging="420" w:firstLineChars="0"/>
+        <w:jc w:val="left"/>
+        <w:rPr>
+          <w:rFonts w:hint="default"/>
+          <w:i w:val="0"/>
+          <w:iCs w:val="0"/>
+          <w:lang w:val="en-US"/>
+        </w:rPr>
+      </w:pPr>
+      <w:r>
+        <w:rPr>
+          <w:rFonts w:hint="default"/>
+          <w:i w:val="0"/>
+          <w:iCs w:val="0"/>
+          <w:lang w:val="en-US"/>
+        </w:rPr>
+        <w:t xml:space="preserve">Method </w:t>
+      </w:r>
+      <w:r>
+        <w:rPr>
+          <w:rFonts w:hint="default"/>
+          <w:i/>
+          <w:iCs/>
+          <w:lang w:val="en-US"/>
+        </w:rPr>
+        <w:t>get</w:t>
+      </w:r>
+      <w:r>
+        <w:rPr>
+          <w:rFonts w:hint="default"/>
+          <w:i/>
+          <w:iCs/>
+          <w:lang w:val="en"/>
+        </w:rPr>
+        <w:t>Bookmark</w:t>
+      </w:r>
+      <w:r>
+        <w:rPr>
+          <w:rFonts w:hint="default"/>
+          <w:i/>
+          <w:iCs/>
+          <w:lang w:val="en-US"/>
+        </w:rPr>
+        <w:t>TvShows</w:t>
+      </w:r>
+    </w:p>
+    <w:p>
+      <w:pPr>
+        <w:numPr>
+          <w:ilvl w:val="1"/>
+          <w:numId w:val="3"/>
+        </w:numPr>
+        <w:tabs>
+          <w:tab w:val="clear" w:pos="840"/>
+        </w:tabs>
+        <w:ind w:left="1260" w:leftChars="0" w:hanging="420" w:firstLineChars="0"/>
+        <w:jc w:val="left"/>
+        <w:rPr>
+          <w:rFonts w:hint="default"/>
+          <w:i w:val="0"/>
+          <w:iCs w:val="0"/>
+          <w:lang w:val="en-US"/>
+        </w:rPr>
+      </w:pPr>
+      <w:r>
+        <w:rPr>
+          <w:rFonts w:hint="default"/>
+          <w:i w:val="0"/>
+          <w:iCs w:val="0"/>
+          <w:lang w:val="en-US"/>
+        </w:rPr>
+        <w:t xml:space="preserve">Memastikan fungsi </w:t>
+      </w:r>
+      <w:r>
+        <w:rPr>
+          <w:rFonts w:hint="default"/>
+          <w:i/>
+          <w:iCs/>
+          <w:lang w:val="en-US"/>
+        </w:rPr>
+        <w:t>get</w:t>
+      </w:r>
+      <w:r>
+        <w:rPr>
+          <w:rFonts w:hint="default"/>
+          <w:i/>
+          <w:iCs/>
+          <w:lang w:val="en"/>
+        </w:rPr>
+        <w:t>Bookmarked</w:t>
+      </w:r>
+      <w:r>
+        <w:rPr>
+          <w:rFonts w:hint="default"/>
+          <w:i/>
+          <w:iCs/>
+          <w:lang w:val="en-US"/>
+        </w:rPr>
+        <w:t xml:space="preserve">TvShows </w:t>
+      </w:r>
+      <w:r>
+        <w:rPr>
+          <w:rFonts w:hint="default"/>
+          <w:i w:val="0"/>
+          <w:iCs w:val="0"/>
+          <w:lang w:val="en-US"/>
+        </w:rPr>
+        <w:t xml:space="preserve">telah dipanggil pada </w:t>
+      </w:r>
+      <w:r>
+        <w:rPr>
+          <w:rFonts w:hint="default"/>
+          <w:i/>
+          <w:iCs/>
+          <w:lang w:val="en-US"/>
+        </w:rPr>
+        <w:t>repository</w:t>
+      </w:r>
       <w:bookmarkStart w:id="0" w:name="_GoBack"/>
       <w:bookmarkEnd w:id="0"/>
-      <w:r>
-        <w:rPr>
-          <w:rFonts w:hint="default"/>
-          <w:i w:val="0"/>
-          <w:iCs w:val="0"/>
-          <w:lang w:val="en-US"/>
-        </w:rPr>
-        <w:t xml:space="preserve">ditampilkan dan sesuai dengan data movie pada posisi pertama data </w:t>
-      </w:r>
-      <w:r>
-        <w:rPr>
-          <w:rFonts w:hint="default"/>
-          <w:i/>
-          <w:iCs/>
-          <w:lang w:val="en-US"/>
-        </w:rPr>
-        <w:t xml:space="preserve">movies_recyclerview </w:t>
-      </w:r>
-    </w:p>
-    <w:p>
-      <w:pPr>
-        <w:numPr>
-          <w:ilvl w:val="1"/>
-          <w:numId w:val="2"/>
-        </w:numPr>
-        <w:tabs>
-          <w:tab w:val="clear" w:pos="840"/>
-        </w:tabs>
-        <w:ind w:left="1260" w:leftChars="0" w:hanging="420" w:firstLineChars="0"/>
-        <w:jc w:val="left"/>
-        <w:rPr>
-          <w:rFonts w:hint="default"/>
-          <w:lang w:val="en-US"/>
-        </w:rPr>
-      </w:pPr>
-      <w:r>
-        <w:rPr>
-          <w:rFonts w:hint="default"/>
-          <w:lang w:val="en-US"/>
-        </w:rPr>
-        <w:t xml:space="preserve">Memastikan </w:t>
-      </w:r>
-      <w:r>
-        <w:rPr>
-          <w:rFonts w:hint="default"/>
-          <w:i/>
-          <w:iCs/>
-          <w:lang w:val="en-US"/>
-        </w:rPr>
-        <w:t xml:space="preserve">TextView  </w:t>
-      </w:r>
-      <w:r>
-        <w:rPr>
-          <w:rFonts w:hint="default"/>
-          <w:i w:val="0"/>
-          <w:iCs w:val="0"/>
-          <w:lang w:val="en-US"/>
-        </w:rPr>
-        <w:t xml:space="preserve">dengan </w:t>
-      </w:r>
-      <w:r>
-        <w:rPr>
-          <w:rFonts w:hint="default"/>
-          <w:i/>
-          <w:iCs/>
-          <w:lang w:val="en-US"/>
-        </w:rPr>
-        <w:t xml:space="preserve">id release_date_detail_activity </w:t>
-      </w:r>
-      <w:r>
-        <w:rPr>
-          <w:rFonts w:hint="default"/>
-          <w:i w:val="0"/>
-          <w:iCs w:val="0"/>
-          <w:lang w:val="en-US"/>
-        </w:rPr>
-        <w:t xml:space="preserve">ditampilkan dan sesuai dengan data movie pada posisi pertama data </w:t>
-      </w:r>
-      <w:r>
-        <w:rPr>
-          <w:rFonts w:hint="default"/>
-          <w:i/>
-          <w:iCs/>
-          <w:lang w:val="en-US"/>
-        </w:rPr>
-        <w:t xml:space="preserve">movies_recyclerview </w:t>
-      </w:r>
-    </w:p>
-    <w:p>
-      <w:pPr>
-        <w:numPr>
-          <w:ilvl w:val="1"/>
-          <w:numId w:val="2"/>
-        </w:numPr>
-        <w:tabs>
-          <w:tab w:val="clear" w:pos="840"/>
-        </w:tabs>
-        <w:ind w:left="1260" w:leftChars="0" w:hanging="420" w:firstLineChars="0"/>
-        <w:jc w:val="left"/>
-        <w:rPr>
-          <w:rFonts w:hint="default"/>
-          <w:lang w:val="en-US"/>
-        </w:rPr>
-      </w:pPr>
-      <w:r>
-        <w:rPr>
-          <w:rFonts w:hint="default"/>
-          <w:lang w:val="en-US"/>
-        </w:rPr>
-        <w:t xml:space="preserve">Memastikan </w:t>
-      </w:r>
-      <w:r>
-        <w:rPr>
-          <w:rFonts w:hint="default"/>
-          <w:i/>
-          <w:iCs/>
-          <w:lang w:val="en-US"/>
-        </w:rPr>
-        <w:t xml:space="preserve">TextView  </w:t>
-      </w:r>
-      <w:r>
-        <w:rPr>
-          <w:rFonts w:hint="default"/>
-          <w:i w:val="0"/>
-          <w:iCs w:val="0"/>
-          <w:lang w:val="en-US"/>
-        </w:rPr>
-        <w:t xml:space="preserve">dengan </w:t>
-      </w:r>
-      <w:r>
-        <w:rPr>
-          <w:rFonts w:hint="default"/>
-          <w:i/>
-          <w:iCs/>
-          <w:lang w:val="en-US"/>
-        </w:rPr>
-        <w:t xml:space="preserve">id score_detail_activity </w:t>
-      </w:r>
-      <w:r>
-        <w:rPr>
-          <w:rFonts w:hint="default"/>
-          <w:i w:val="0"/>
-          <w:iCs w:val="0"/>
-          <w:lang w:val="en-US"/>
-        </w:rPr>
-        <w:t xml:space="preserve">ditampilkan dan sesuai dengan data movie pada posisi pertama data </w:t>
-      </w:r>
-      <w:r>
-        <w:rPr>
-          <w:rFonts w:hint="default"/>
-          <w:i/>
-          <w:iCs/>
-          <w:lang w:val="en-US"/>
-        </w:rPr>
-        <w:t xml:space="preserve">movies_recyclerview </w:t>
-      </w:r>
-    </w:p>
-    <w:p>
-      <w:pPr>
-        <w:numPr>
-          <w:ilvl w:val="1"/>
-          <w:numId w:val="2"/>
-        </w:numPr>
-        <w:tabs>
-          <w:tab w:val="clear" w:pos="840"/>
-        </w:tabs>
-        <w:ind w:left="1260" w:leftChars="0" w:hanging="420" w:firstLineChars="0"/>
-        <w:jc w:val="left"/>
-        <w:rPr>
-          <w:rFonts w:hint="default"/>
-          <w:lang w:val="en-US"/>
-        </w:rPr>
-      </w:pPr>
-      <w:r>
-        <w:rPr>
-          <w:rFonts w:hint="default"/>
-          <w:lang w:val="en-US"/>
-        </w:rPr>
-        <w:t xml:space="preserve">Memastikan </w:t>
-      </w:r>
-      <w:r>
-        <w:rPr>
-          <w:rFonts w:hint="default"/>
-          <w:i/>
-          <w:iCs/>
-          <w:lang w:val="en-US"/>
-        </w:rPr>
-        <w:t xml:space="preserve">TextView  </w:t>
-      </w:r>
-      <w:r>
-        <w:rPr>
-          <w:rFonts w:hint="default"/>
-          <w:i w:val="0"/>
-          <w:iCs w:val="0"/>
-          <w:lang w:val="en-US"/>
-        </w:rPr>
-        <w:t xml:space="preserve">dengan </w:t>
-      </w:r>
-      <w:r>
-        <w:rPr>
-          <w:rFonts w:hint="default"/>
-          <w:i/>
-          <w:iCs/>
-          <w:lang w:val="en-US"/>
-        </w:rPr>
-        <w:t xml:space="preserve">id poster_detail_activity </w:t>
-      </w:r>
-      <w:r>
-        <w:rPr>
-          <w:rFonts w:hint="default"/>
-          <w:i w:val="0"/>
-          <w:iCs w:val="0"/>
-          <w:lang w:val="en-US"/>
-        </w:rPr>
-        <w:t>ditampilkan</w:t>
+    </w:p>
+    <w:p>
+      <w:pPr>
+        <w:numPr>
+          <w:ilvl w:val="1"/>
+          <w:numId w:val="3"/>
+        </w:numPr>
+        <w:tabs>
+          <w:tab w:val="clear" w:pos="840"/>
+        </w:tabs>
+        <w:ind w:left="1260" w:leftChars="0" w:hanging="420" w:firstLineChars="0"/>
+        <w:jc w:val="left"/>
+        <w:rPr>
+          <w:rFonts w:hint="default"/>
+          <w:i w:val="0"/>
+          <w:iCs w:val="0"/>
+          <w:lang w:val="en-US"/>
+        </w:rPr>
+      </w:pPr>
+      <w:r>
+        <w:rPr>
+          <w:rFonts w:hint="default"/>
+          <w:i w:val="0"/>
+          <w:iCs w:val="0"/>
+          <w:lang w:val="en-US"/>
+        </w:rPr>
+        <w:t xml:space="preserve">Memastikan data TvShow yang akan ditampilkan tidak </w:t>
+      </w:r>
+      <w:r>
+        <w:rPr>
+          <w:rFonts w:hint="default"/>
+          <w:i/>
+          <w:iCs/>
+          <w:lang w:val="en-US"/>
+        </w:rPr>
+        <w:t>null</w:t>
+      </w:r>
+    </w:p>
+    <w:p>
+      <w:pPr>
+        <w:numPr>
+          <w:ilvl w:val="1"/>
+          <w:numId w:val="3"/>
+        </w:numPr>
+        <w:tabs>
+          <w:tab w:val="clear" w:pos="840"/>
+        </w:tabs>
+        <w:ind w:left="1260" w:leftChars="0" w:hanging="420" w:firstLineChars="0"/>
+        <w:jc w:val="left"/>
+        <w:rPr>
+          <w:rFonts w:hint="default"/>
+          <w:i w:val="0"/>
+          <w:iCs w:val="0"/>
+          <w:lang w:val="en"/>
+        </w:rPr>
+      </w:pPr>
+      <w:r>
+        <w:rPr>
+          <w:rFonts w:hint="default"/>
+          <w:i w:val="0"/>
+          <w:iCs w:val="0"/>
+          <w:lang w:val="en-US"/>
+        </w:rPr>
+        <w:t>Memastikan jumlah data TvShow sesuai dengan yang diharapkan, yaitu 3</w:t>
+      </w:r>
+    </w:p>
+    <w:p>
+      <w:pPr>
+        <w:numPr>
+          <w:ilvl w:val="1"/>
+          <w:numId w:val="3"/>
+        </w:numPr>
+        <w:tabs>
+          <w:tab w:val="clear" w:pos="840"/>
+        </w:tabs>
+        <w:ind w:left="1260" w:leftChars="0" w:hanging="420" w:firstLineChars="0"/>
+        <w:jc w:val="left"/>
+        <w:rPr>
+          <w:rFonts w:hint="default"/>
+          <w:i w:val="0"/>
+          <w:iCs w:val="0"/>
+          <w:lang w:val="en"/>
+        </w:rPr>
+      </w:pPr>
+      <w:r>
+        <w:rPr>
+          <w:rFonts w:hint="default"/>
+          <w:i w:val="0"/>
+          <w:iCs w:val="0"/>
+          <w:lang w:val="en-US"/>
+        </w:rPr>
+        <w:t>Memastikan terjadi perubahan data pada LiveData</w:t>
       </w:r>
     </w:p>
     <w:p>
@@ -804,435 +2238,14 @@
         <w:numPr>
           <w:numId w:val="0"/>
         </w:numPr>
-        <w:ind w:left="840" w:leftChars="0"/>
-        <w:jc w:val="left"/>
-        <w:rPr>
-          <w:rFonts w:hint="default"/>
-          <w:lang w:val="en-US"/>
-        </w:rPr>
-      </w:pPr>
-    </w:p>
-    <w:p>
-      <w:pPr>
-        <w:numPr>
-          <w:ilvl w:val="0"/>
-          <w:numId w:val="2"/>
-        </w:numPr>
-        <w:tabs>
-          <w:tab w:val="clear" w:pos="840"/>
-        </w:tabs>
-        <w:ind w:left="840" w:leftChars="0" w:hanging="420" w:firstLineChars="0"/>
-        <w:jc w:val="both"/>
-        <w:rPr>
-          <w:rFonts w:hint="default"/>
-          <w:lang w:val="en-US"/>
-        </w:rPr>
-      </w:pPr>
-      <w:r>
-        <w:rPr>
-          <w:rFonts w:hint="default"/>
-          <w:lang w:val="en-US"/>
-        </w:rPr>
-        <w:t xml:space="preserve">Method </w:t>
-      </w:r>
-      <w:r>
-        <w:rPr>
-          <w:rFonts w:hint="default"/>
-          <w:i/>
-          <w:iCs/>
-          <w:lang w:val="en-US"/>
-        </w:rPr>
-        <w:t>loadDetailTvShow</w:t>
-      </w:r>
-    </w:p>
-    <w:p>
-      <w:pPr>
-        <w:numPr>
-          <w:ilvl w:val="1"/>
-          <w:numId w:val="2"/>
-        </w:numPr>
-        <w:tabs>
-          <w:tab w:val="clear" w:pos="840"/>
-        </w:tabs>
-        <w:ind w:left="1260" w:leftChars="0" w:hanging="420" w:firstLineChars="0"/>
-        <w:jc w:val="left"/>
-        <w:rPr>
-          <w:rFonts w:hint="default"/>
-          <w:lang w:val="en-US"/>
-        </w:rPr>
-      </w:pPr>
-      <w:r>
-        <w:rPr>
-          <w:rFonts w:hint="default"/>
-          <w:lang w:val="en-US"/>
-        </w:rPr>
-        <w:t xml:space="preserve">Memberikan tindakan klik pada data di </w:t>
-      </w:r>
-      <w:r>
-        <w:rPr>
-          <w:rFonts w:hint="default"/>
-          <w:i w:val="0"/>
-          <w:iCs w:val="0"/>
-          <w:lang w:val="en-US"/>
-        </w:rPr>
-        <w:t>tvshow</w:t>
-      </w:r>
-      <w:r>
-        <w:rPr>
-          <w:rFonts w:hint="default"/>
-          <w:i/>
-          <w:iCs/>
-          <w:lang w:val="en-US"/>
-        </w:rPr>
-        <w:t>s_recyclerview</w:t>
-      </w:r>
-      <w:r>
-        <w:rPr>
-          <w:rFonts w:hint="default"/>
-          <w:i w:val="0"/>
-          <w:iCs w:val="0"/>
-          <w:lang w:val="en-US"/>
-        </w:rPr>
-        <w:t>pada posisi data pertama</w:t>
-      </w:r>
-    </w:p>
-    <w:p>
-      <w:pPr>
-        <w:numPr>
-          <w:ilvl w:val="1"/>
-          <w:numId w:val="2"/>
-        </w:numPr>
-        <w:tabs>
-          <w:tab w:val="clear" w:pos="840"/>
-        </w:tabs>
-        <w:ind w:left="1260" w:leftChars="0" w:hanging="420" w:firstLineChars="0"/>
-        <w:jc w:val="left"/>
-        <w:rPr>
-          <w:rFonts w:hint="default"/>
-          <w:lang w:val="en-US"/>
-        </w:rPr>
-      </w:pPr>
-      <w:r>
-        <w:rPr>
-          <w:rFonts w:hint="default"/>
-          <w:lang w:val="en-US"/>
-        </w:rPr>
-        <w:t xml:space="preserve">Memastikan </w:t>
-      </w:r>
-      <w:r>
-        <w:rPr>
-          <w:rFonts w:hint="default"/>
-          <w:i/>
-          <w:iCs/>
-          <w:lang w:val="en-US"/>
-        </w:rPr>
-        <w:t xml:space="preserve">TextView  </w:t>
-      </w:r>
-      <w:r>
-        <w:rPr>
-          <w:rFonts w:hint="default"/>
-          <w:i w:val="0"/>
-          <w:iCs w:val="0"/>
-          <w:lang w:val="en-US"/>
-        </w:rPr>
-        <w:t xml:space="preserve">dengan </w:t>
-      </w:r>
-      <w:r>
-        <w:rPr>
-          <w:rFonts w:hint="default"/>
-          <w:i/>
-          <w:iCs/>
-          <w:lang w:val="en-US"/>
-        </w:rPr>
-        <w:t xml:space="preserve">id title_detail_activity </w:t>
-      </w:r>
-      <w:r>
-        <w:rPr>
-          <w:rFonts w:hint="default"/>
-          <w:i w:val="0"/>
-          <w:iCs w:val="0"/>
-          <w:lang w:val="en-US"/>
-        </w:rPr>
-        <w:t>ditampilkan dan sesuai dengan data tvShow pada posisi pertama data tvshow</w:t>
-      </w:r>
-      <w:r>
-        <w:rPr>
-          <w:rFonts w:hint="default"/>
-          <w:i/>
-          <w:iCs/>
-          <w:lang w:val="en-US"/>
-        </w:rPr>
-        <w:t>s_recyclerview</w:t>
-      </w:r>
-    </w:p>
-    <w:p>
-      <w:pPr>
-        <w:numPr>
-          <w:ilvl w:val="1"/>
-          <w:numId w:val="2"/>
-        </w:numPr>
-        <w:tabs>
-          <w:tab w:val="clear" w:pos="840"/>
-        </w:tabs>
-        <w:ind w:left="1260" w:leftChars="0" w:hanging="420" w:firstLineChars="0"/>
-        <w:jc w:val="left"/>
-        <w:rPr>
-          <w:rFonts w:hint="default"/>
-          <w:lang w:val="en-US"/>
-        </w:rPr>
-      </w:pPr>
-      <w:r>
-        <w:rPr>
-          <w:rFonts w:hint="default"/>
-          <w:lang w:val="en-US"/>
-        </w:rPr>
-        <w:t xml:space="preserve">Memastikan </w:t>
-      </w:r>
-      <w:r>
-        <w:rPr>
-          <w:rFonts w:hint="default"/>
-          <w:i/>
-          <w:iCs/>
-          <w:lang w:val="en-US"/>
-        </w:rPr>
-        <w:t xml:space="preserve">TextView  </w:t>
-      </w:r>
-      <w:r>
-        <w:rPr>
-          <w:rFonts w:hint="default"/>
-          <w:i w:val="0"/>
-          <w:iCs w:val="0"/>
-          <w:lang w:val="en-US"/>
-        </w:rPr>
-        <w:t xml:space="preserve">dengan </w:t>
-      </w:r>
-      <w:r>
-        <w:rPr>
-          <w:rFonts w:hint="default"/>
-          <w:i/>
-          <w:iCs/>
-          <w:lang w:val="en-US"/>
-        </w:rPr>
-        <w:t xml:space="preserve">id overview_detail_activity </w:t>
-      </w:r>
-      <w:r>
-        <w:rPr>
-          <w:rFonts w:hint="default"/>
-          <w:i w:val="0"/>
-          <w:iCs w:val="0"/>
-          <w:lang w:val="en-US"/>
-        </w:rPr>
-        <w:t>ditampilkan dan sesuai dengan data tvShow pada posisi pertama data tvshow</w:t>
-      </w:r>
-      <w:r>
-        <w:rPr>
-          <w:rFonts w:hint="default"/>
-          <w:i/>
-          <w:iCs/>
-          <w:lang w:val="en-US"/>
-        </w:rPr>
-        <w:t>s_recyclerview</w:t>
-      </w:r>
-    </w:p>
-    <w:p>
-      <w:pPr>
-        <w:numPr>
-          <w:ilvl w:val="1"/>
-          <w:numId w:val="2"/>
-        </w:numPr>
-        <w:tabs>
-          <w:tab w:val="clear" w:pos="840"/>
-        </w:tabs>
-        <w:ind w:left="1260" w:leftChars="0" w:hanging="420" w:firstLineChars="0"/>
-        <w:jc w:val="left"/>
-        <w:rPr>
-          <w:rFonts w:hint="default"/>
-          <w:lang w:val="en-US"/>
-        </w:rPr>
-      </w:pPr>
-      <w:r>
-        <w:rPr>
-          <w:rFonts w:hint="default"/>
-          <w:lang w:val="en-US"/>
-        </w:rPr>
-        <w:t xml:space="preserve">Memastikan </w:t>
-      </w:r>
-      <w:r>
-        <w:rPr>
-          <w:rFonts w:hint="default"/>
-          <w:i/>
-          <w:iCs/>
-          <w:lang w:val="en-US"/>
-        </w:rPr>
-        <w:t xml:space="preserve">TextView  </w:t>
-      </w:r>
-      <w:r>
-        <w:rPr>
-          <w:rFonts w:hint="default"/>
-          <w:i w:val="0"/>
-          <w:iCs w:val="0"/>
-          <w:lang w:val="en-US"/>
-        </w:rPr>
-        <w:t xml:space="preserve">dengan </w:t>
-      </w:r>
-      <w:r>
-        <w:rPr>
-          <w:rFonts w:hint="default"/>
-          <w:i/>
-          <w:iCs/>
-          <w:lang w:val="en-US"/>
-        </w:rPr>
-        <w:t xml:space="preserve">id release_date_detail_activity </w:t>
-      </w:r>
-      <w:r>
-        <w:rPr>
-          <w:rFonts w:hint="default"/>
-          <w:i w:val="0"/>
-          <w:iCs w:val="0"/>
-          <w:lang w:val="en-US"/>
-        </w:rPr>
-        <w:t>ditampilkan dan sesuai dengan data tvShow pada posisi pertama data tvshow</w:t>
-      </w:r>
-      <w:r>
-        <w:rPr>
-          <w:rFonts w:hint="default"/>
-          <w:i/>
-          <w:iCs/>
-          <w:lang w:val="en-US"/>
-        </w:rPr>
-        <w:t>s_recyclerview</w:t>
-      </w:r>
-    </w:p>
-    <w:p>
-      <w:pPr>
-        <w:numPr>
-          <w:ilvl w:val="1"/>
-          <w:numId w:val="2"/>
-        </w:numPr>
-        <w:tabs>
-          <w:tab w:val="clear" w:pos="840"/>
-        </w:tabs>
-        <w:ind w:left="1260" w:leftChars="0" w:hanging="420" w:firstLineChars="0"/>
-        <w:jc w:val="left"/>
-        <w:rPr>
-          <w:rFonts w:hint="default"/>
-          <w:lang w:val="en-US"/>
-        </w:rPr>
-      </w:pPr>
-      <w:r>
-        <w:rPr>
-          <w:rFonts w:hint="default"/>
-          <w:lang w:val="en-US"/>
-        </w:rPr>
-        <w:t xml:space="preserve">Memastikan </w:t>
-      </w:r>
-      <w:r>
-        <w:rPr>
-          <w:rFonts w:hint="default"/>
-          <w:i/>
-          <w:iCs/>
-          <w:lang w:val="en-US"/>
-        </w:rPr>
-        <w:t xml:space="preserve">TextView  </w:t>
-      </w:r>
-      <w:r>
-        <w:rPr>
-          <w:rFonts w:hint="default"/>
-          <w:i w:val="0"/>
-          <w:iCs w:val="0"/>
-          <w:lang w:val="en-US"/>
-        </w:rPr>
-        <w:t xml:space="preserve">dengan </w:t>
-      </w:r>
-      <w:r>
-        <w:rPr>
-          <w:rFonts w:hint="default"/>
-          <w:i/>
-          <w:iCs/>
-          <w:lang w:val="en-US"/>
-        </w:rPr>
-        <w:t xml:space="preserve">id score_detail_activity </w:t>
-      </w:r>
-      <w:r>
-        <w:rPr>
-          <w:rFonts w:hint="default"/>
-          <w:i w:val="0"/>
-          <w:iCs w:val="0"/>
-          <w:lang w:val="en-US"/>
-        </w:rPr>
-        <w:t>ditampilkan dan sesuai dengan data tvShow pada posisi pertama data tvshow</w:t>
-      </w:r>
-      <w:r>
-        <w:rPr>
-          <w:rFonts w:hint="default"/>
-          <w:i/>
-          <w:iCs/>
-          <w:lang w:val="en-US"/>
-        </w:rPr>
-        <w:t>s_recyclerview</w:t>
-      </w:r>
-    </w:p>
-    <w:p>
-      <w:pPr>
-        <w:numPr>
-          <w:ilvl w:val="1"/>
-          <w:numId w:val="2"/>
-        </w:numPr>
-        <w:tabs>
-          <w:tab w:val="clear" w:pos="840"/>
-        </w:tabs>
-        <w:ind w:left="1260" w:leftChars="0" w:hanging="420" w:firstLineChars="0"/>
-        <w:jc w:val="left"/>
-        <w:rPr>
-          <w:rFonts w:hint="default"/>
-          <w:i w:val="0"/>
-          <w:iCs w:val="0"/>
-          <w:lang w:val="en-US"/>
-        </w:rPr>
-      </w:pPr>
-      <w:r>
-        <w:rPr>
-          <w:rFonts w:hint="default"/>
-          <w:lang w:val="en-US"/>
-        </w:rPr>
-        <w:t xml:space="preserve">Memastikan </w:t>
-      </w:r>
-      <w:r>
-        <w:rPr>
-          <w:rFonts w:hint="default"/>
-          <w:i/>
-          <w:iCs/>
-          <w:lang w:val="en-US"/>
-        </w:rPr>
-        <w:t xml:space="preserve">TextView  </w:t>
-      </w:r>
-      <w:r>
-        <w:rPr>
-          <w:rFonts w:hint="default"/>
-          <w:i w:val="0"/>
-          <w:iCs w:val="0"/>
-          <w:lang w:val="en-US"/>
-        </w:rPr>
-        <w:t xml:space="preserve">dengan </w:t>
-      </w:r>
-      <w:r>
-        <w:rPr>
-          <w:rFonts w:hint="default"/>
-          <w:i/>
-          <w:iCs/>
-          <w:lang w:val="en-US"/>
-        </w:rPr>
-        <w:t xml:space="preserve">id poster_detail_activity </w:t>
-      </w:r>
-      <w:r>
-        <w:rPr>
-          <w:rFonts w:hint="default"/>
-          <w:i w:val="0"/>
-          <w:iCs w:val="0"/>
-          <w:lang w:val="en-US"/>
-        </w:rPr>
-        <w:t>ditampilkan</w:t>
-      </w:r>
+        <w:jc w:val="left"/>
+        <w:rPr>
+          <w:rFonts w:hint="default"/>
+          <w:i w:val="0"/>
+          <w:iCs w:val="0"/>
+          <w:lang w:val="en-US"/>
+        </w:rPr>
+      </w:pPr>
     </w:p>
     <w:p>
       <w:pPr>
@@ -1253,477 +2266,6 @@
       <w:pPr>
         <w:numPr>
           <w:ilvl w:val="0"/>
-          <w:numId w:val="0"/>
-        </w:numPr>
-        <w:jc w:val="left"/>
-        <w:rPr>
-          <w:rFonts w:hint="default"/>
-          <w:i w:val="0"/>
-          <w:iCs w:val="0"/>
-          <w:lang w:val="en-US"/>
-        </w:rPr>
-      </w:pPr>
-    </w:p>
-    <w:p>
-      <w:pPr>
-        <w:numPr>
-          <w:ilvl w:val="0"/>
-          <w:numId w:val="1"/>
-        </w:numPr>
-        <w:tabs>
-          <w:tab w:val="clear" w:pos="425"/>
-        </w:tabs>
-        <w:ind w:left="425" w:leftChars="0" w:hanging="425" w:firstLineChars="0"/>
-        <w:jc w:val="left"/>
-        <w:rPr>
-          <w:rFonts w:hint="default"/>
-          <w:i w:val="0"/>
-          <w:iCs w:val="0"/>
-          <w:lang w:val="en-US"/>
-        </w:rPr>
-      </w:pPr>
-      <w:r>
-        <w:rPr>
-          <w:rFonts w:hint="default"/>
-          <w:i w:val="0"/>
-          <w:iCs w:val="0"/>
-          <w:lang w:val="en-US"/>
-        </w:rPr>
-        <w:t>MovieViewModelTest</w:t>
-      </w:r>
-    </w:p>
-    <w:p>
-      <w:pPr>
-        <w:numPr>
-          <w:ilvl w:val="0"/>
-          <w:numId w:val="3"/>
-        </w:numPr>
-        <w:tabs>
-          <w:tab w:val="clear" w:pos="840"/>
-        </w:tabs>
-        <w:ind w:left="840" w:leftChars="0" w:hanging="420" w:firstLineChars="0"/>
-        <w:jc w:val="left"/>
-        <w:rPr>
-          <w:rFonts w:hint="default"/>
-          <w:i w:val="0"/>
-          <w:iCs w:val="0"/>
-          <w:lang w:val="en-US"/>
-        </w:rPr>
-      </w:pPr>
-      <w:r>
-        <w:rPr>
-          <w:rFonts w:hint="default"/>
-          <w:i w:val="0"/>
-          <w:iCs w:val="0"/>
-          <w:lang w:val="en-US"/>
-        </w:rPr>
-        <w:t xml:space="preserve">Method </w:t>
-      </w:r>
-      <w:r>
-        <w:rPr>
-          <w:rFonts w:hint="default"/>
-          <w:i/>
-          <w:iCs/>
-          <w:lang w:val="en-US"/>
-        </w:rPr>
-        <w:t>getMovies</w:t>
-      </w:r>
-    </w:p>
-    <w:p>
-      <w:pPr>
-        <w:numPr>
-          <w:ilvl w:val="1"/>
-          <w:numId w:val="3"/>
-        </w:numPr>
-        <w:tabs>
-          <w:tab w:val="clear" w:pos="840"/>
-        </w:tabs>
-        <w:ind w:left="1260" w:leftChars="0" w:hanging="420" w:firstLineChars="0"/>
-        <w:jc w:val="left"/>
-        <w:rPr>
-          <w:rFonts w:hint="default"/>
-          <w:i w:val="0"/>
-          <w:iCs w:val="0"/>
-          <w:lang w:val="en-US"/>
-        </w:rPr>
-      </w:pPr>
-      <w:r>
-        <w:rPr>
-          <w:rFonts w:hint="default"/>
-          <w:i w:val="0"/>
-          <w:iCs w:val="0"/>
-          <w:lang w:val="en-US"/>
-        </w:rPr>
-        <w:t xml:space="preserve">Memastikan fungsi </w:t>
-      </w:r>
-      <w:r>
-        <w:rPr>
-          <w:rFonts w:hint="default"/>
-          <w:i/>
-          <w:iCs/>
-          <w:lang w:val="en-US"/>
-        </w:rPr>
-        <w:t xml:space="preserve">getAllMovies </w:t>
-      </w:r>
-      <w:r>
-        <w:rPr>
-          <w:rFonts w:hint="default"/>
-          <w:i w:val="0"/>
-          <w:iCs w:val="0"/>
-          <w:lang w:val="en-US"/>
-        </w:rPr>
-        <w:t xml:space="preserve">telah dipanggil pada </w:t>
-      </w:r>
-      <w:r>
-        <w:rPr>
-          <w:rFonts w:hint="default"/>
-          <w:i/>
-          <w:iCs/>
-          <w:lang w:val="en-US"/>
-        </w:rPr>
-        <w:t>repository</w:t>
-      </w:r>
-    </w:p>
-    <w:p>
-      <w:pPr>
-        <w:numPr>
-          <w:ilvl w:val="1"/>
-          <w:numId w:val="3"/>
-        </w:numPr>
-        <w:tabs>
-          <w:tab w:val="clear" w:pos="840"/>
-        </w:tabs>
-        <w:ind w:left="1260" w:leftChars="0" w:hanging="420" w:firstLineChars="0"/>
-        <w:jc w:val="left"/>
-        <w:rPr>
-          <w:rFonts w:hint="default"/>
-          <w:i w:val="0"/>
-          <w:iCs w:val="0"/>
-          <w:lang w:val="en-US"/>
-        </w:rPr>
-      </w:pPr>
-      <w:r>
-        <w:rPr>
-          <w:rFonts w:hint="default"/>
-          <w:i w:val="0"/>
-          <w:iCs w:val="0"/>
-          <w:lang w:val="en-US"/>
-        </w:rPr>
-        <w:t xml:space="preserve">Memastikan data Movie yang akan ditampilkan tidak </w:t>
-      </w:r>
-      <w:r>
-        <w:rPr>
-          <w:rFonts w:hint="default"/>
-          <w:i/>
-          <w:iCs/>
-          <w:lang w:val="en-US"/>
-        </w:rPr>
-        <w:t>null</w:t>
-      </w:r>
-    </w:p>
-    <w:p>
-      <w:pPr>
-        <w:numPr>
-          <w:ilvl w:val="1"/>
-          <w:numId w:val="3"/>
-        </w:numPr>
-        <w:tabs>
-          <w:tab w:val="clear" w:pos="840"/>
-        </w:tabs>
-        <w:ind w:left="1260" w:leftChars="0" w:hanging="420" w:firstLineChars="0"/>
-        <w:jc w:val="left"/>
-        <w:rPr>
-          <w:rFonts w:hint="default"/>
-          <w:i w:val="0"/>
-          <w:iCs w:val="0"/>
-          <w:lang w:val="en-US"/>
-        </w:rPr>
-      </w:pPr>
-      <w:r>
-        <w:rPr>
-          <w:rFonts w:hint="default"/>
-          <w:i w:val="0"/>
-          <w:iCs w:val="0"/>
-          <w:lang w:val="en-US"/>
-        </w:rPr>
-        <w:t>Memastikan jumlah data Movie sesuai dengan yang diharapkan, yaitu 3</w:t>
-      </w:r>
-    </w:p>
-    <w:p>
-      <w:pPr>
-        <w:numPr>
-          <w:ilvl w:val="1"/>
-          <w:numId w:val="3"/>
-        </w:numPr>
-        <w:tabs>
-          <w:tab w:val="clear" w:pos="840"/>
-        </w:tabs>
-        <w:ind w:left="1260" w:leftChars="0" w:hanging="420" w:firstLineChars="0"/>
-        <w:jc w:val="left"/>
-        <w:rPr>
-          <w:rFonts w:hint="default"/>
-          <w:i w:val="0"/>
-          <w:iCs w:val="0"/>
-          <w:lang w:val="en-US"/>
-        </w:rPr>
-      </w:pPr>
-      <w:r>
-        <w:rPr>
-          <w:rFonts w:hint="default"/>
-          <w:i w:val="0"/>
-          <w:iCs w:val="0"/>
-          <w:lang w:val="en-US"/>
-        </w:rPr>
-        <w:t>Memastikan terjadi perubahan data pada LiveData</w:t>
-      </w:r>
-    </w:p>
-    <w:p>
-      <w:pPr>
-        <w:numPr>
-          <w:ilvl w:val="0"/>
-          <w:numId w:val="0"/>
-        </w:numPr>
-        <w:jc w:val="left"/>
-        <w:rPr>
-          <w:rFonts w:hint="default"/>
-          <w:i w:val="0"/>
-          <w:iCs w:val="0"/>
-          <w:lang w:val="en-US"/>
-        </w:rPr>
-      </w:pPr>
-    </w:p>
-    <w:p>
-      <w:pPr>
-        <w:numPr>
-          <w:ilvl w:val="0"/>
-          <w:numId w:val="1"/>
-        </w:numPr>
-        <w:tabs>
-          <w:tab w:val="clear" w:pos="425"/>
-        </w:tabs>
-        <w:ind w:left="425" w:leftChars="0" w:hanging="425" w:firstLineChars="0"/>
-        <w:jc w:val="left"/>
-        <w:rPr>
-          <w:rFonts w:hint="default"/>
-          <w:i w:val="0"/>
-          <w:iCs w:val="0"/>
-          <w:lang w:val="en-US"/>
-        </w:rPr>
-      </w:pPr>
-      <w:r>
-        <w:rPr>
-          <w:rFonts w:hint="default"/>
-          <w:i w:val="0"/>
-          <w:iCs w:val="0"/>
-          <w:lang w:val="en-US"/>
-        </w:rPr>
-        <w:t>TVShowViewModelTest</w:t>
-      </w:r>
-    </w:p>
-    <w:p>
-      <w:pPr>
-        <w:numPr>
-          <w:ilvl w:val="0"/>
-          <w:numId w:val="4"/>
-        </w:numPr>
-        <w:tabs>
-          <w:tab w:val="clear" w:pos="840"/>
-        </w:tabs>
-        <w:ind w:left="840" w:leftChars="0" w:hanging="420" w:firstLineChars="0"/>
-        <w:jc w:val="left"/>
-        <w:rPr>
-          <w:rFonts w:hint="default"/>
-          <w:i w:val="0"/>
-          <w:iCs w:val="0"/>
-          <w:lang w:val="en-US"/>
-        </w:rPr>
-      </w:pPr>
-      <w:r>
-        <w:rPr>
-          <w:rFonts w:hint="default"/>
-          <w:i w:val="0"/>
-          <w:iCs w:val="0"/>
-          <w:lang w:val="en-US"/>
-        </w:rPr>
-        <w:t xml:space="preserve">Method </w:t>
-      </w:r>
-      <w:r>
-        <w:rPr>
-          <w:rFonts w:hint="default"/>
-          <w:i/>
-          <w:iCs/>
-          <w:lang w:val="en-US"/>
-        </w:rPr>
-        <w:t>getTvShows</w:t>
-      </w:r>
-    </w:p>
-    <w:p>
-      <w:pPr>
-        <w:numPr>
-          <w:ilvl w:val="1"/>
-          <w:numId w:val="3"/>
-        </w:numPr>
-        <w:tabs>
-          <w:tab w:val="clear" w:pos="840"/>
-        </w:tabs>
-        <w:ind w:left="1260" w:leftChars="0" w:hanging="420" w:firstLineChars="0"/>
-        <w:jc w:val="left"/>
-        <w:rPr>
-          <w:rFonts w:hint="default"/>
-          <w:i w:val="0"/>
-          <w:iCs w:val="0"/>
-          <w:lang w:val="en-US"/>
-        </w:rPr>
-      </w:pPr>
-      <w:r>
-        <w:rPr>
-          <w:rFonts w:hint="default"/>
-          <w:i w:val="0"/>
-          <w:iCs w:val="0"/>
-          <w:lang w:val="en-US"/>
-        </w:rPr>
-        <w:t xml:space="preserve">Memastikan fungsi </w:t>
-      </w:r>
-      <w:r>
-        <w:rPr>
-          <w:rFonts w:hint="default"/>
-          <w:i/>
-          <w:iCs/>
-          <w:lang w:val="en-US"/>
-        </w:rPr>
-        <w:t xml:space="preserve">getAllTvShows </w:t>
-      </w:r>
-      <w:r>
-        <w:rPr>
-          <w:rFonts w:hint="default"/>
-          <w:i w:val="0"/>
-          <w:iCs w:val="0"/>
-          <w:lang w:val="en-US"/>
-        </w:rPr>
-        <w:t xml:space="preserve">telah dipanggil pada </w:t>
-      </w:r>
-      <w:r>
-        <w:rPr>
-          <w:rFonts w:hint="default"/>
-          <w:i/>
-          <w:iCs/>
-          <w:lang w:val="en-US"/>
-        </w:rPr>
-        <w:t>repository</w:t>
-      </w:r>
-    </w:p>
-    <w:p>
-      <w:pPr>
-        <w:numPr>
-          <w:ilvl w:val="1"/>
-          <w:numId w:val="3"/>
-        </w:numPr>
-        <w:tabs>
-          <w:tab w:val="clear" w:pos="840"/>
-        </w:tabs>
-        <w:ind w:left="1260" w:leftChars="0" w:hanging="420" w:firstLineChars="0"/>
-        <w:jc w:val="left"/>
-        <w:rPr>
-          <w:rFonts w:hint="default"/>
-          <w:i w:val="0"/>
-          <w:iCs w:val="0"/>
-          <w:lang w:val="en-US"/>
-        </w:rPr>
-      </w:pPr>
-      <w:r>
-        <w:rPr>
-          <w:rFonts w:hint="default"/>
-          <w:i w:val="0"/>
-          <w:iCs w:val="0"/>
-          <w:lang w:val="en-US"/>
-        </w:rPr>
-        <w:t xml:space="preserve">Memastikan data TvShow yang akan ditampilkan tidak </w:t>
-      </w:r>
-      <w:r>
-        <w:rPr>
-          <w:rFonts w:hint="default"/>
-          <w:i/>
-          <w:iCs/>
-          <w:lang w:val="en-US"/>
-        </w:rPr>
-        <w:t>null</w:t>
-      </w:r>
-    </w:p>
-    <w:p>
-      <w:pPr>
-        <w:numPr>
-          <w:ilvl w:val="1"/>
-          <w:numId w:val="3"/>
-        </w:numPr>
-        <w:tabs>
-          <w:tab w:val="clear" w:pos="840"/>
-        </w:tabs>
-        <w:ind w:left="1260" w:leftChars="0" w:hanging="420" w:firstLineChars="0"/>
-        <w:jc w:val="left"/>
-        <w:rPr>
-          <w:rFonts w:hint="default"/>
-          <w:i w:val="0"/>
-          <w:iCs w:val="0"/>
-          <w:lang w:val="en-US"/>
-        </w:rPr>
-      </w:pPr>
-      <w:r>
-        <w:rPr>
-          <w:rFonts w:hint="default"/>
-          <w:i w:val="0"/>
-          <w:iCs w:val="0"/>
-          <w:lang w:val="en-US"/>
-        </w:rPr>
-        <w:t>Memastikan jumlah data TvShow sesuai dengan yang diharapkan, yaitu 3</w:t>
-      </w:r>
-    </w:p>
-    <w:p>
-      <w:pPr>
-        <w:numPr>
-          <w:ilvl w:val="1"/>
-          <w:numId w:val="4"/>
-        </w:numPr>
-        <w:tabs>
-          <w:tab w:val="clear" w:pos="840"/>
-        </w:tabs>
-        <w:ind w:left="1260" w:leftChars="0" w:hanging="420" w:firstLineChars="0"/>
-        <w:jc w:val="left"/>
-        <w:rPr>
-          <w:rFonts w:hint="default"/>
-          <w:i w:val="0"/>
-          <w:iCs w:val="0"/>
-          <w:lang w:val="en-US"/>
-        </w:rPr>
-      </w:pPr>
-      <w:r>
-        <w:rPr>
-          <w:rFonts w:hint="default"/>
-          <w:i w:val="0"/>
-          <w:iCs w:val="0"/>
-          <w:lang w:val="en-US"/>
-        </w:rPr>
-        <w:t>Memastikan terjadi perubahan data pada LiveData</w:t>
-      </w:r>
-    </w:p>
-    <w:p>
-      <w:pPr>
-        <w:numPr>
-          <w:ilvl w:val="0"/>
-          <w:numId w:val="0"/>
-        </w:numPr>
-        <w:jc w:val="left"/>
-        <w:rPr>
-          <w:rFonts w:hint="default"/>
-          <w:i w:val="0"/>
-          <w:iCs w:val="0"/>
-          <w:lang w:val="en-US"/>
-        </w:rPr>
-      </w:pPr>
-    </w:p>
-    <w:p>
-      <w:pPr>
-        <w:numPr>
-          <w:ilvl w:val="0"/>
           <w:numId w:val="1"/>
         </w:numPr>
         <w:tabs>
@@ -2193,6 +2735,7 @@
     <w:p>
       <w:pPr>
         <w:numPr>
+          <w:ilvl w:val="0"/>
           <w:numId w:val="0"/>
         </w:numPr>
         <w:jc w:val="left"/>
@@ -3377,7 +3920,6 @@
         <w:rFonts w:ascii="Times New Roman" w:hAnsi="Times New Roman" w:eastAsia="SimSun" w:cs="Times New Roman"/>
       </w:rPr>
     </w:rPrDefault>
-    <w:pPrDefault/>
   </w:docDefaults>
   <w:latentStyles w:count="260" w:defQFormat="0" w:defUnhideWhenUsed="1" w:defSemiHidden="1" w:defUIPriority="99" w:defLockedState="0">
     <w:lsdException w:qFormat="1" w:unhideWhenUsed="0" w:uiPriority="0" w:semiHidden="0" w:name="Normal"/>
@@ -3779,7 +4321,7 @@
         <a:solidFill>
           <a:schemeClr val="phClr"/>
         </a:solidFill>
-        <a:gradFill rotWithShape="1">
+        <a:gradFill rotWithShape="true">
           <a:gsLst>
             <a:gs pos="0">
               <a:schemeClr val="phClr">
@@ -3803,9 +4345,9 @@
               </a:schemeClr>
             </a:gs>
           </a:gsLst>
-          <a:lin ang="5400000" scaled="0"/>
+          <a:lin ang="5400000" scaled="false"/>
         </a:gradFill>
-        <a:gradFill rotWithShape="1">
+        <a:gradFill rotWithShape="true">
           <a:gsLst>
             <a:gs pos="0">
               <a:schemeClr val="phClr">
@@ -3829,7 +4371,7 @@
               </a:schemeClr>
             </a:gs>
           </a:gsLst>
-          <a:lin ang="5400000" scaled="0"/>
+          <a:lin ang="5400000" scaled="false"/>
         </a:gradFill>
       </a:fillStyleLst>
       <a:lnStyleLst>
@@ -3882,7 +4424,7 @@
             <a:satMod val="170000"/>
           </a:schemeClr>
         </a:solidFill>
-        <a:gradFill rotWithShape="1">
+        <a:gradFill rotWithShape="true">
           <a:gsLst>
             <a:gs pos="0">
               <a:schemeClr val="phClr">
@@ -3907,7 +4449,7 @@
               </a:schemeClr>
             </a:gs>
           </a:gsLst>
-          <a:lin ang="5400000" scaled="0"/>
+          <a:lin ang="5400000" scaled="false"/>
         </a:gradFill>
       </a:bgFillStyleLst>
     </a:fmtScheme>

</xml_diff>